<commit_message>
updated and added a modified script file for stream buffering
</commit_message>
<xml_diff>
--- a/StreamBuffering/StreambufferingSteps.docx
+++ b/StreamBuffering/StreambufferingSteps.docx
@@ -1357,129 +1357,8 @@
           <w:rFonts w:ascii="Courier New" w:hAnsi="Courier New" w:cs="Courier New"/>
           <w:szCs w:val="24"/>
         </w:rPr>
-        <w:t xml:space="preserve">  [1] FALSE FALSE FALSE FALSE </w:t>
-      </w:r>
-      <w:proofErr w:type="spellStart"/>
-      <w:r>
-        <w:rPr>
-          <w:rFonts w:ascii="Courier New" w:hAnsi="Courier New" w:cs="Courier New"/>
-          <w:szCs w:val="24"/>
-        </w:rPr>
-        <w:t>FALSE</w:t>
-      </w:r>
-      <w:proofErr w:type="spellEnd"/>
-      <w:r>
-        <w:rPr>
-          <w:rFonts w:ascii="Courier New" w:hAnsi="Courier New" w:cs="Courier New"/>
-          <w:szCs w:val="24"/>
-        </w:rPr>
-        <w:t xml:space="preserve"> </w:t>
-      </w:r>
-      <w:proofErr w:type="spellStart"/>
-      <w:r>
-        <w:rPr>
-          <w:rFonts w:ascii="Courier New" w:hAnsi="Courier New" w:cs="Courier New"/>
-          <w:szCs w:val="24"/>
-        </w:rPr>
-        <w:t>FALSE</w:t>
-      </w:r>
-      <w:proofErr w:type="spellEnd"/>
-      <w:r>
-        <w:rPr>
-          <w:rFonts w:ascii="Courier New" w:hAnsi="Courier New" w:cs="Courier New"/>
-          <w:szCs w:val="24"/>
-        </w:rPr>
-        <w:t xml:space="preserve"> </w:t>
-      </w:r>
-      <w:proofErr w:type="spellStart"/>
-      <w:r>
-        <w:rPr>
-          <w:rFonts w:ascii="Courier New" w:hAnsi="Courier New" w:cs="Courier New"/>
-          <w:szCs w:val="24"/>
-        </w:rPr>
-        <w:t>FALSE</w:t>
-      </w:r>
-      <w:proofErr w:type="spellEnd"/>
-      <w:r>
-        <w:rPr>
-          <w:rFonts w:ascii="Courier New" w:hAnsi="Courier New" w:cs="Courier New"/>
-          <w:szCs w:val="24"/>
-        </w:rPr>
-        <w:t xml:space="preserve"> </w:t>
-      </w:r>
-      <w:proofErr w:type="spellStart"/>
-      <w:r>
-        <w:rPr>
-          <w:rFonts w:ascii="Courier New" w:hAnsi="Courier New" w:cs="Courier New"/>
-          <w:szCs w:val="24"/>
-        </w:rPr>
-        <w:t>FALSE</w:t>
-      </w:r>
-      <w:proofErr w:type="spellEnd"/>
-      <w:r>
-        <w:rPr>
-          <w:rFonts w:ascii="Courier New" w:hAnsi="Courier New" w:cs="Courier New"/>
-          <w:szCs w:val="24"/>
-        </w:rPr>
-        <w:t xml:space="preserve"> </w:t>
-      </w:r>
-      <w:proofErr w:type="spellStart"/>
-      <w:r>
-        <w:rPr>
-          <w:rFonts w:ascii="Courier New" w:hAnsi="Courier New" w:cs="Courier New"/>
-          <w:szCs w:val="24"/>
-        </w:rPr>
-        <w:t>FALSE</w:t>
-      </w:r>
-      <w:proofErr w:type="spellEnd"/>
-      <w:r>
-        <w:rPr>
-          <w:rFonts w:ascii="Courier New" w:hAnsi="Courier New" w:cs="Courier New"/>
-          <w:szCs w:val="24"/>
-        </w:rPr>
-        <w:t xml:space="preserve"> </w:t>
-      </w:r>
-      <w:proofErr w:type="spellStart"/>
-      <w:r>
-        <w:rPr>
-          <w:rFonts w:ascii="Courier New" w:hAnsi="Courier New" w:cs="Courier New"/>
-          <w:szCs w:val="24"/>
-        </w:rPr>
-        <w:t>FALSE</w:t>
-      </w:r>
-      <w:proofErr w:type="spellEnd"/>
-      <w:r>
-        <w:rPr>
-          <w:rFonts w:ascii="Courier New" w:hAnsi="Courier New" w:cs="Courier New"/>
-          <w:szCs w:val="24"/>
-        </w:rPr>
-        <w:t xml:space="preserve"> </w:t>
-      </w:r>
-      <w:proofErr w:type="spellStart"/>
-      <w:r>
-        <w:rPr>
-          <w:rFonts w:ascii="Courier New" w:hAnsi="Courier New" w:cs="Courier New"/>
-          <w:szCs w:val="24"/>
-        </w:rPr>
-        <w:t>FALSE</w:t>
-      </w:r>
-      <w:proofErr w:type="spellEnd"/>
-      <w:r>
-        <w:rPr>
-          <w:rFonts w:ascii="Courier New" w:hAnsi="Courier New" w:cs="Courier New"/>
-          <w:szCs w:val="24"/>
-        </w:rPr>
-        <w:t xml:space="preserve"> </w:t>
-      </w:r>
-      <w:proofErr w:type="spellStart"/>
-      <w:r>
-        <w:rPr>
-          <w:rFonts w:ascii="Courier New" w:hAnsi="Courier New" w:cs="Courier New"/>
-          <w:szCs w:val="24"/>
-        </w:rPr>
-        <w:t>FALSE</w:t>
-      </w:r>
-      <w:proofErr w:type="spellEnd"/>
+        <w:t xml:space="preserve">  [1] FALSE FALSE FALSE FALSE FALSE FALSE FALSE FALSE FALSE FALSE FALSE FALSE</w:t>
+      </w:r>
     </w:p>
     <w:p>
       <w:pPr>
@@ -1496,145 +1375,8 @@
           <w:szCs w:val="24"/>
         </w:rPr>
         <w:lastRenderedPageBreak/>
-        <w:t xml:space="preserve"> [13] FALSE </w:t>
-      </w:r>
-      <w:proofErr w:type="spellStart"/>
-      <w:r>
-        <w:rPr>
-          <w:rFonts w:ascii="Courier New" w:hAnsi="Courier New" w:cs="Courier New"/>
-          <w:szCs w:val="24"/>
-        </w:rPr>
-        <w:t>FALSE</w:t>
-      </w:r>
-      <w:proofErr w:type="spellEnd"/>
-      <w:r>
-        <w:rPr>
-          <w:rFonts w:ascii="Courier New" w:hAnsi="Courier New" w:cs="Courier New"/>
-          <w:szCs w:val="24"/>
-        </w:rPr>
-        <w:t xml:space="preserve"> </w:t>
-      </w:r>
-      <w:proofErr w:type="spellStart"/>
-      <w:r>
-        <w:rPr>
-          <w:rFonts w:ascii="Courier New" w:hAnsi="Courier New" w:cs="Courier New"/>
-          <w:szCs w:val="24"/>
-        </w:rPr>
-        <w:t>FALSE</w:t>
-      </w:r>
-      <w:proofErr w:type="spellEnd"/>
-      <w:r>
-        <w:rPr>
-          <w:rFonts w:ascii="Courier New" w:hAnsi="Courier New" w:cs="Courier New"/>
-          <w:szCs w:val="24"/>
-        </w:rPr>
-        <w:t xml:space="preserve"> </w:t>
-      </w:r>
-      <w:proofErr w:type="spellStart"/>
-      <w:r>
-        <w:rPr>
-          <w:rFonts w:ascii="Courier New" w:hAnsi="Courier New" w:cs="Courier New"/>
-          <w:szCs w:val="24"/>
-        </w:rPr>
-        <w:t>FALSE</w:t>
-      </w:r>
-      <w:proofErr w:type="spellEnd"/>
-      <w:r>
-        <w:rPr>
-          <w:rFonts w:ascii="Courier New" w:hAnsi="Courier New" w:cs="Courier New"/>
-          <w:szCs w:val="24"/>
-        </w:rPr>
-        <w:t xml:space="preserve"> </w:t>
-      </w:r>
-      <w:proofErr w:type="spellStart"/>
-      <w:r>
-        <w:rPr>
-          <w:rFonts w:ascii="Courier New" w:hAnsi="Courier New" w:cs="Courier New"/>
-          <w:szCs w:val="24"/>
-        </w:rPr>
-        <w:t>FALSE</w:t>
-      </w:r>
-      <w:proofErr w:type="spellEnd"/>
-      <w:r>
-        <w:rPr>
-          <w:rFonts w:ascii="Courier New" w:hAnsi="Courier New" w:cs="Courier New"/>
-          <w:szCs w:val="24"/>
-        </w:rPr>
-        <w:t xml:space="preserve">  TRUE  </w:t>
-      </w:r>
-      <w:proofErr w:type="spellStart"/>
-      <w:r>
-        <w:rPr>
-          <w:rFonts w:ascii="Courier New" w:hAnsi="Courier New" w:cs="Courier New"/>
-          <w:szCs w:val="24"/>
-        </w:rPr>
-        <w:t>TRUE</w:t>
-      </w:r>
-      <w:proofErr w:type="spellEnd"/>
-      <w:r>
-        <w:rPr>
-          <w:rFonts w:ascii="Courier New" w:hAnsi="Courier New" w:cs="Courier New"/>
-          <w:szCs w:val="24"/>
-        </w:rPr>
-        <w:t xml:space="preserve"> FALSE </w:t>
-      </w:r>
-      <w:proofErr w:type="spellStart"/>
-      <w:r>
-        <w:rPr>
-          <w:rFonts w:ascii="Courier New" w:hAnsi="Courier New" w:cs="Courier New"/>
-          <w:szCs w:val="24"/>
-        </w:rPr>
-        <w:t>FALSE</w:t>
-      </w:r>
-      <w:proofErr w:type="spellEnd"/>
-      <w:r>
-        <w:rPr>
-          <w:rFonts w:ascii="Courier New" w:hAnsi="Courier New" w:cs="Courier New"/>
-          <w:szCs w:val="24"/>
-        </w:rPr>
-        <w:t xml:space="preserve"> </w:t>
-      </w:r>
-      <w:proofErr w:type="spellStart"/>
-      <w:r>
-        <w:rPr>
-          <w:rFonts w:ascii="Courier New" w:hAnsi="Courier New" w:cs="Courier New"/>
-          <w:szCs w:val="24"/>
-        </w:rPr>
-        <w:t>FALSE</w:t>
-      </w:r>
-      <w:proofErr w:type="spellEnd"/>
-      <w:r>
-        <w:rPr>
-          <w:rFonts w:ascii="Courier New" w:hAnsi="Courier New" w:cs="Courier New"/>
-          <w:szCs w:val="24"/>
-        </w:rPr>
-        <w:t xml:space="preserve"> </w:t>
-      </w:r>
-      <w:proofErr w:type="spellStart"/>
-      <w:r>
-        <w:rPr>
-          <w:rFonts w:ascii="Courier New" w:hAnsi="Courier New" w:cs="Courier New"/>
-          <w:szCs w:val="24"/>
-        </w:rPr>
-        <w:t>FALSE</w:t>
-      </w:r>
-      <w:proofErr w:type="spellEnd"/>
-      <w:r>
-        <w:rPr>
-          <w:rFonts w:ascii="Courier New" w:hAnsi="Courier New" w:cs="Courier New"/>
-          <w:szCs w:val="24"/>
-        </w:rPr>
-        <w:t xml:space="preserve"> </w:t>
-      </w:r>
-      <w:proofErr w:type="spellStart"/>
-      <w:r>
-        <w:rPr>
-          <w:rFonts w:ascii="Courier New" w:hAnsi="Courier New" w:cs="Courier New"/>
-          <w:szCs w:val="24"/>
-        </w:rPr>
-        <w:t>FALSE</w:t>
-      </w:r>
-      <w:proofErr w:type="spellEnd"/>
+        <w:t xml:space="preserve"> [13] FALSE FALSE FALSE FALSE FALSE  TRUE  TRUE FALSE FALSE FALSE FALSE FALSE</w:t>
+      </w:r>
     </w:p>
     <w:p>
       <w:pPr>
@@ -1650,113 +1392,8 @@
           <w:rFonts w:ascii="Courier New" w:hAnsi="Courier New" w:cs="Courier New"/>
           <w:szCs w:val="24"/>
         </w:rPr>
-        <w:t xml:space="preserve"> [25] FALSE </w:t>
-      </w:r>
-      <w:proofErr w:type="spellStart"/>
-      <w:r>
-        <w:rPr>
-          <w:rFonts w:ascii="Courier New" w:hAnsi="Courier New" w:cs="Courier New"/>
-          <w:szCs w:val="24"/>
-        </w:rPr>
-        <w:t>FALSE</w:t>
-      </w:r>
-      <w:proofErr w:type="spellEnd"/>
-      <w:r>
-        <w:rPr>
-          <w:rFonts w:ascii="Courier New" w:hAnsi="Courier New" w:cs="Courier New"/>
-          <w:szCs w:val="24"/>
-        </w:rPr>
-        <w:t xml:space="preserve"> </w:t>
-      </w:r>
-      <w:proofErr w:type="spellStart"/>
-      <w:r>
-        <w:rPr>
-          <w:rFonts w:ascii="Courier New" w:hAnsi="Courier New" w:cs="Courier New"/>
-          <w:szCs w:val="24"/>
-        </w:rPr>
-        <w:t>FALSE</w:t>
-      </w:r>
-      <w:proofErr w:type="spellEnd"/>
-      <w:r>
-        <w:rPr>
-          <w:rFonts w:ascii="Courier New" w:hAnsi="Courier New" w:cs="Courier New"/>
-          <w:szCs w:val="24"/>
-        </w:rPr>
-        <w:t xml:space="preserve"> </w:t>
-      </w:r>
-      <w:proofErr w:type="spellStart"/>
-      <w:r>
-        <w:rPr>
-          <w:rFonts w:ascii="Courier New" w:hAnsi="Courier New" w:cs="Courier New"/>
-          <w:szCs w:val="24"/>
-        </w:rPr>
-        <w:t>FALSE</w:t>
-      </w:r>
-      <w:proofErr w:type="spellEnd"/>
-      <w:r>
-        <w:rPr>
-          <w:rFonts w:ascii="Courier New" w:hAnsi="Courier New" w:cs="Courier New"/>
-          <w:szCs w:val="24"/>
-        </w:rPr>
-        <w:t xml:space="preserve">  TRUE FALSE </w:t>
-      </w:r>
-      <w:proofErr w:type="spellStart"/>
-      <w:r>
-        <w:rPr>
-          <w:rFonts w:ascii="Courier New" w:hAnsi="Courier New" w:cs="Courier New"/>
-          <w:szCs w:val="24"/>
-        </w:rPr>
-        <w:t>FALSE</w:t>
-      </w:r>
-      <w:proofErr w:type="spellEnd"/>
-      <w:r>
-        <w:rPr>
-          <w:rFonts w:ascii="Courier New" w:hAnsi="Courier New" w:cs="Courier New"/>
-          <w:szCs w:val="24"/>
-        </w:rPr>
-        <w:t xml:space="preserve"> </w:t>
-      </w:r>
-      <w:proofErr w:type="spellStart"/>
-      <w:r>
-        <w:rPr>
-          <w:rFonts w:ascii="Courier New" w:hAnsi="Courier New" w:cs="Courier New"/>
-          <w:szCs w:val="24"/>
-        </w:rPr>
-        <w:t>FALSE</w:t>
-      </w:r>
-      <w:proofErr w:type="spellEnd"/>
-      <w:r>
-        <w:rPr>
-          <w:rFonts w:ascii="Courier New" w:hAnsi="Courier New" w:cs="Courier New"/>
-          <w:szCs w:val="24"/>
-        </w:rPr>
-        <w:t xml:space="preserve"> </w:t>
-      </w:r>
-      <w:proofErr w:type="spellStart"/>
-      <w:r>
-        <w:rPr>
-          <w:rFonts w:ascii="Courier New" w:hAnsi="Courier New" w:cs="Courier New"/>
-          <w:szCs w:val="24"/>
-        </w:rPr>
-        <w:t>FALSE</w:t>
-      </w:r>
-      <w:proofErr w:type="spellEnd"/>
-      <w:r>
-        <w:rPr>
-          <w:rFonts w:ascii="Courier New" w:hAnsi="Courier New" w:cs="Courier New"/>
-          <w:szCs w:val="24"/>
-        </w:rPr>
-        <w:t xml:space="preserve">  TRUE FALSE </w:t>
-      </w:r>
-      <w:proofErr w:type="spellStart"/>
-      <w:r>
-        <w:rPr>
-          <w:rFonts w:ascii="Courier New" w:hAnsi="Courier New" w:cs="Courier New"/>
-          <w:szCs w:val="24"/>
-        </w:rPr>
-        <w:t>FALSE</w:t>
-      </w:r>
-      <w:proofErr w:type="spellEnd"/>
+        <w:t xml:space="preserve"> [25] FALSE FALSE FALSE FALSE  TRUE FALSE FALSE FALSE FALSE  TRUE FALSE FALSE</w:t>
+      </w:r>
     </w:p>
     <w:p>
       <w:pPr>
@@ -1772,113 +1409,8 @@
           <w:rFonts w:ascii="Courier New" w:hAnsi="Courier New" w:cs="Courier New"/>
           <w:szCs w:val="24"/>
         </w:rPr>
-        <w:t xml:space="preserve"> [37] FALSE </w:t>
-      </w:r>
-      <w:proofErr w:type="spellStart"/>
-      <w:r>
-        <w:rPr>
-          <w:rFonts w:ascii="Courier New" w:hAnsi="Courier New" w:cs="Courier New"/>
-          <w:szCs w:val="24"/>
-        </w:rPr>
-        <w:t>FALSE</w:t>
-      </w:r>
-      <w:proofErr w:type="spellEnd"/>
-      <w:r>
-        <w:rPr>
-          <w:rFonts w:ascii="Courier New" w:hAnsi="Courier New" w:cs="Courier New"/>
-          <w:szCs w:val="24"/>
-        </w:rPr>
-        <w:t xml:space="preserve"> </w:t>
-      </w:r>
-      <w:proofErr w:type="spellStart"/>
-      <w:r>
-        <w:rPr>
-          <w:rFonts w:ascii="Courier New" w:hAnsi="Courier New" w:cs="Courier New"/>
-          <w:szCs w:val="24"/>
-        </w:rPr>
-        <w:t>FALSE</w:t>
-      </w:r>
-      <w:proofErr w:type="spellEnd"/>
-      <w:r>
-        <w:rPr>
-          <w:rFonts w:ascii="Courier New" w:hAnsi="Courier New" w:cs="Courier New"/>
-          <w:szCs w:val="24"/>
-        </w:rPr>
-        <w:t xml:space="preserve"> </w:t>
-      </w:r>
-      <w:proofErr w:type="spellStart"/>
-      <w:r>
-        <w:rPr>
-          <w:rFonts w:ascii="Courier New" w:hAnsi="Courier New" w:cs="Courier New"/>
-          <w:szCs w:val="24"/>
-        </w:rPr>
-        <w:t>FALSE</w:t>
-      </w:r>
-      <w:proofErr w:type="spellEnd"/>
-      <w:r>
-        <w:rPr>
-          <w:rFonts w:ascii="Courier New" w:hAnsi="Courier New" w:cs="Courier New"/>
-          <w:szCs w:val="24"/>
-        </w:rPr>
-        <w:t xml:space="preserve">  TRUE FALSE  TRUE  </w:t>
-      </w:r>
-      <w:proofErr w:type="spellStart"/>
-      <w:r>
-        <w:rPr>
-          <w:rFonts w:ascii="Courier New" w:hAnsi="Courier New" w:cs="Courier New"/>
-          <w:szCs w:val="24"/>
-        </w:rPr>
-        <w:t>TRUE</w:t>
-      </w:r>
-      <w:proofErr w:type="spellEnd"/>
-      <w:r>
-        <w:rPr>
-          <w:rFonts w:ascii="Courier New" w:hAnsi="Courier New" w:cs="Courier New"/>
-          <w:szCs w:val="24"/>
-        </w:rPr>
-        <w:t xml:space="preserve">  </w:t>
-      </w:r>
-      <w:proofErr w:type="spellStart"/>
-      <w:r>
-        <w:rPr>
-          <w:rFonts w:ascii="Courier New" w:hAnsi="Courier New" w:cs="Courier New"/>
-          <w:szCs w:val="24"/>
-        </w:rPr>
-        <w:t>TRUE</w:t>
-      </w:r>
-      <w:proofErr w:type="spellEnd"/>
-      <w:r>
-        <w:rPr>
-          <w:rFonts w:ascii="Courier New" w:hAnsi="Courier New" w:cs="Courier New"/>
-          <w:szCs w:val="24"/>
-        </w:rPr>
-        <w:t xml:space="preserve"> FALSE </w:t>
-      </w:r>
-      <w:proofErr w:type="spellStart"/>
-      <w:r>
-        <w:rPr>
-          <w:rFonts w:ascii="Courier New" w:hAnsi="Courier New" w:cs="Courier New"/>
-          <w:szCs w:val="24"/>
-        </w:rPr>
-        <w:t>FALSE</w:t>
-      </w:r>
-      <w:proofErr w:type="spellEnd"/>
-      <w:r>
-        <w:rPr>
-          <w:rFonts w:ascii="Courier New" w:hAnsi="Courier New" w:cs="Courier New"/>
-          <w:szCs w:val="24"/>
-        </w:rPr>
-        <w:t xml:space="preserve"> </w:t>
-      </w:r>
-      <w:proofErr w:type="spellStart"/>
-      <w:r>
-        <w:rPr>
-          <w:rFonts w:ascii="Courier New" w:hAnsi="Courier New" w:cs="Courier New"/>
-          <w:szCs w:val="24"/>
-        </w:rPr>
-        <w:t>FALSE</w:t>
-      </w:r>
-      <w:proofErr w:type="spellEnd"/>
+        <w:t xml:space="preserve"> [37] FALSE FALSE FALSE FALSE  TRUE FALSE  TRUE  TRUE  TRUE FALSE FALSE FALSE</w:t>
+      </w:r>
     </w:p>
     <w:p>
       <w:pPr>
@@ -1894,55 +1426,7 @@
           <w:rFonts w:ascii="Courier New" w:hAnsi="Courier New" w:cs="Courier New"/>
           <w:szCs w:val="24"/>
         </w:rPr>
-        <w:t xml:space="preserve"> [49] FALSE </w:t>
-      </w:r>
-      <w:proofErr w:type="spellStart"/>
-      <w:r>
-        <w:rPr>
-          <w:rFonts w:ascii="Courier New" w:hAnsi="Courier New" w:cs="Courier New"/>
-          <w:szCs w:val="24"/>
-        </w:rPr>
-        <w:t>FALSE</w:t>
-      </w:r>
-      <w:proofErr w:type="spellEnd"/>
-      <w:r>
-        <w:rPr>
-          <w:rFonts w:ascii="Courier New" w:hAnsi="Courier New" w:cs="Courier New"/>
-          <w:szCs w:val="24"/>
-        </w:rPr>
-        <w:t xml:space="preserve">  TRUE FALSE </w:t>
-      </w:r>
-      <w:proofErr w:type="spellStart"/>
-      <w:r>
-        <w:rPr>
-          <w:rFonts w:ascii="Courier New" w:hAnsi="Courier New" w:cs="Courier New"/>
-          <w:szCs w:val="24"/>
-        </w:rPr>
-        <w:t>FALSE</w:t>
-      </w:r>
-      <w:proofErr w:type="spellEnd"/>
-      <w:r>
-        <w:rPr>
-          <w:rFonts w:ascii="Courier New" w:hAnsi="Courier New" w:cs="Courier New"/>
-          <w:szCs w:val="24"/>
-        </w:rPr>
-        <w:t xml:space="preserve">  TRUE FALSE  TRUE  </w:t>
-      </w:r>
-      <w:proofErr w:type="spellStart"/>
-      <w:r>
-        <w:rPr>
-          <w:rFonts w:ascii="Courier New" w:hAnsi="Courier New" w:cs="Courier New"/>
-          <w:szCs w:val="24"/>
-        </w:rPr>
-        <w:t>TRUE</w:t>
-      </w:r>
-      <w:proofErr w:type="spellEnd"/>
-      <w:r>
-        <w:rPr>
-          <w:rFonts w:ascii="Courier New" w:hAnsi="Courier New" w:cs="Courier New"/>
-          <w:szCs w:val="24"/>
-        </w:rPr>
-        <w:t xml:space="preserve"> FALSE  TRUE FALSE</w:t>
+        <w:t xml:space="preserve"> [49] FALSE FALSE  TRUE FALSE FALSE  TRUE FALSE  TRUE  TRUE FALSE  TRUE FALSE</w:t>
       </w:r>
     </w:p>
     <w:p>
@@ -1959,135 +1443,7 @@
           <w:rFonts w:ascii="Courier New" w:hAnsi="Courier New" w:cs="Courier New"/>
           <w:szCs w:val="24"/>
         </w:rPr>
-        <w:t xml:space="preserve"> [61] FALSE </w:t>
-      </w:r>
-      <w:proofErr w:type="spellStart"/>
-      <w:r>
-        <w:rPr>
-          <w:rFonts w:ascii="Courier New" w:hAnsi="Courier New" w:cs="Courier New"/>
-          <w:szCs w:val="24"/>
-        </w:rPr>
-        <w:t>FALSE</w:t>
-      </w:r>
-      <w:proofErr w:type="spellEnd"/>
-      <w:r>
-        <w:rPr>
-          <w:rFonts w:ascii="Courier New" w:hAnsi="Courier New" w:cs="Courier New"/>
-          <w:szCs w:val="24"/>
-        </w:rPr>
-        <w:t xml:space="preserve"> </w:t>
-      </w:r>
-      <w:proofErr w:type="spellStart"/>
-      <w:r>
-        <w:rPr>
-          <w:rFonts w:ascii="Courier New" w:hAnsi="Courier New" w:cs="Courier New"/>
-          <w:szCs w:val="24"/>
-        </w:rPr>
-        <w:t>FALSE</w:t>
-      </w:r>
-      <w:proofErr w:type="spellEnd"/>
-      <w:r>
-        <w:rPr>
-          <w:rFonts w:ascii="Courier New" w:hAnsi="Courier New" w:cs="Courier New"/>
-          <w:szCs w:val="24"/>
-        </w:rPr>
-        <w:t xml:space="preserve"> </w:t>
-      </w:r>
-      <w:proofErr w:type="spellStart"/>
-      <w:r>
-        <w:rPr>
-          <w:rFonts w:ascii="Courier New" w:hAnsi="Courier New" w:cs="Courier New"/>
-          <w:szCs w:val="24"/>
-        </w:rPr>
-        <w:t>FALSE</w:t>
-      </w:r>
-      <w:proofErr w:type="spellEnd"/>
-      <w:r>
-        <w:rPr>
-          <w:rFonts w:ascii="Courier New" w:hAnsi="Courier New" w:cs="Courier New"/>
-          <w:szCs w:val="24"/>
-        </w:rPr>
-        <w:t xml:space="preserve"> </w:t>
-      </w:r>
-      <w:proofErr w:type="spellStart"/>
-      <w:r>
-        <w:rPr>
-          <w:rFonts w:ascii="Courier New" w:hAnsi="Courier New" w:cs="Courier New"/>
-          <w:szCs w:val="24"/>
-        </w:rPr>
-        <w:t>FALSE</w:t>
-      </w:r>
-      <w:proofErr w:type="spellEnd"/>
-      <w:r>
-        <w:rPr>
-          <w:rFonts w:ascii="Courier New" w:hAnsi="Courier New" w:cs="Courier New"/>
-          <w:szCs w:val="24"/>
-        </w:rPr>
-        <w:t xml:space="preserve"> </w:t>
-      </w:r>
-      <w:proofErr w:type="spellStart"/>
-      <w:r>
-        <w:rPr>
-          <w:rFonts w:ascii="Courier New" w:hAnsi="Courier New" w:cs="Courier New"/>
-          <w:szCs w:val="24"/>
-        </w:rPr>
-        <w:t>FALSE</w:t>
-      </w:r>
-      <w:proofErr w:type="spellEnd"/>
-      <w:r>
-        <w:rPr>
-          <w:rFonts w:ascii="Courier New" w:hAnsi="Courier New" w:cs="Courier New"/>
-          <w:szCs w:val="24"/>
-        </w:rPr>
-        <w:t xml:space="preserve"> </w:t>
-      </w:r>
-      <w:proofErr w:type="spellStart"/>
-      <w:r>
-        <w:rPr>
-          <w:rFonts w:ascii="Courier New" w:hAnsi="Courier New" w:cs="Courier New"/>
-          <w:szCs w:val="24"/>
-        </w:rPr>
-        <w:t>FALSE</w:t>
-      </w:r>
-      <w:proofErr w:type="spellEnd"/>
-      <w:r>
-        <w:rPr>
-          <w:rFonts w:ascii="Courier New" w:hAnsi="Courier New" w:cs="Courier New"/>
-          <w:szCs w:val="24"/>
-        </w:rPr>
-        <w:t xml:space="preserve"> </w:t>
-      </w:r>
-      <w:proofErr w:type="spellStart"/>
-      <w:r>
-        <w:rPr>
-          <w:rFonts w:ascii="Courier New" w:hAnsi="Courier New" w:cs="Courier New"/>
-          <w:szCs w:val="24"/>
-        </w:rPr>
-        <w:t>FALSE</w:t>
-      </w:r>
-      <w:proofErr w:type="spellEnd"/>
-      <w:r>
-        <w:rPr>
-          <w:rFonts w:ascii="Courier New" w:hAnsi="Courier New" w:cs="Courier New"/>
-          <w:szCs w:val="24"/>
-        </w:rPr>
-        <w:t xml:space="preserve">  TRUE FALSE </w:t>
-      </w:r>
-      <w:proofErr w:type="spellStart"/>
-      <w:r>
-        <w:rPr>
-          <w:rFonts w:ascii="Courier New" w:hAnsi="Courier New" w:cs="Courier New"/>
-          <w:szCs w:val="24"/>
-        </w:rPr>
-        <w:t>FALSE</w:t>
-      </w:r>
-      <w:proofErr w:type="spellEnd"/>
-      <w:r>
-        <w:rPr>
-          <w:rFonts w:ascii="Courier New" w:hAnsi="Courier New" w:cs="Courier New"/>
-          <w:szCs w:val="24"/>
-        </w:rPr>
-        <w:t xml:space="preserve">  TRUE</w:t>
+        <w:t xml:space="preserve"> [61] FALSE FALSE FALSE FALSE FALSE FALSE FALSE FALSE  TRUE FALSE FALSE  TRUE</w:t>
       </w:r>
     </w:p>
     <w:p>
@@ -2104,129 +1460,8 @@
           <w:rFonts w:ascii="Courier New" w:hAnsi="Courier New" w:cs="Courier New"/>
           <w:szCs w:val="24"/>
         </w:rPr>
-        <w:t xml:space="preserve"> [73]  TRUE  </w:t>
-      </w:r>
-      <w:proofErr w:type="spellStart"/>
-      <w:r>
-        <w:rPr>
-          <w:rFonts w:ascii="Courier New" w:hAnsi="Courier New" w:cs="Courier New"/>
-          <w:szCs w:val="24"/>
-        </w:rPr>
-        <w:t>TRUE</w:t>
-      </w:r>
-      <w:proofErr w:type="spellEnd"/>
-      <w:r>
-        <w:rPr>
-          <w:rFonts w:ascii="Courier New" w:hAnsi="Courier New" w:cs="Courier New"/>
-          <w:szCs w:val="24"/>
-        </w:rPr>
-        <w:t xml:space="preserve">  </w:t>
-      </w:r>
-      <w:proofErr w:type="spellStart"/>
-      <w:r>
-        <w:rPr>
-          <w:rFonts w:ascii="Courier New" w:hAnsi="Courier New" w:cs="Courier New"/>
-          <w:szCs w:val="24"/>
-        </w:rPr>
-        <w:t>TRUE</w:t>
-      </w:r>
-      <w:proofErr w:type="spellEnd"/>
-      <w:r>
-        <w:rPr>
-          <w:rFonts w:ascii="Courier New" w:hAnsi="Courier New" w:cs="Courier New"/>
-          <w:szCs w:val="24"/>
-        </w:rPr>
-        <w:t xml:space="preserve"> FALSE  TRUE  </w:t>
-      </w:r>
-      <w:proofErr w:type="spellStart"/>
-      <w:r>
-        <w:rPr>
-          <w:rFonts w:ascii="Courier New" w:hAnsi="Courier New" w:cs="Courier New"/>
-          <w:szCs w:val="24"/>
-        </w:rPr>
-        <w:t>TRUE</w:t>
-      </w:r>
-      <w:proofErr w:type="spellEnd"/>
-      <w:r>
-        <w:rPr>
-          <w:rFonts w:ascii="Courier New" w:hAnsi="Courier New" w:cs="Courier New"/>
-          <w:szCs w:val="24"/>
-        </w:rPr>
-        <w:t xml:space="preserve"> FALSE </w:t>
-      </w:r>
-      <w:proofErr w:type="spellStart"/>
-      <w:r>
-        <w:rPr>
-          <w:rFonts w:ascii="Courier New" w:hAnsi="Courier New" w:cs="Courier New"/>
-          <w:szCs w:val="24"/>
-        </w:rPr>
-        <w:t>FALSE</w:t>
-      </w:r>
-      <w:proofErr w:type="spellEnd"/>
-      <w:r>
-        <w:rPr>
-          <w:rFonts w:ascii="Courier New" w:hAnsi="Courier New" w:cs="Courier New"/>
-          <w:szCs w:val="24"/>
-        </w:rPr>
-        <w:t xml:space="preserve"> </w:t>
-      </w:r>
-      <w:proofErr w:type="spellStart"/>
-      <w:r>
-        <w:rPr>
-          <w:rFonts w:ascii="Courier New" w:hAnsi="Courier New" w:cs="Courier New"/>
-          <w:szCs w:val="24"/>
-        </w:rPr>
-        <w:t>FALSE</w:t>
-      </w:r>
-      <w:proofErr w:type="spellEnd"/>
-      <w:r>
-        <w:rPr>
-          <w:rFonts w:ascii="Courier New" w:hAnsi="Courier New" w:cs="Courier New"/>
-          <w:szCs w:val="24"/>
-        </w:rPr>
-        <w:t xml:space="preserve"> </w:t>
-      </w:r>
-      <w:proofErr w:type="spellStart"/>
-      <w:r>
-        <w:rPr>
-          <w:rFonts w:ascii="Courier New" w:hAnsi="Courier New" w:cs="Courier New"/>
-          <w:szCs w:val="24"/>
-        </w:rPr>
-        <w:t>FALSE</w:t>
-      </w:r>
-      <w:proofErr w:type="spellEnd"/>
-      <w:r>
-        <w:rPr>
-          <w:rFonts w:ascii="Courier New" w:hAnsi="Courier New" w:cs="Courier New"/>
-          <w:szCs w:val="24"/>
-        </w:rPr>
-        <w:t xml:space="preserve"> </w:t>
-      </w:r>
-      <w:proofErr w:type="spellStart"/>
-      <w:r>
-        <w:rPr>
-          <w:rFonts w:ascii="Courier New" w:hAnsi="Courier New" w:cs="Courier New"/>
-          <w:szCs w:val="24"/>
-        </w:rPr>
-        <w:t>FALSE</w:t>
-      </w:r>
-      <w:proofErr w:type="spellEnd"/>
-      <w:r>
-        <w:rPr>
-          <w:rFonts w:ascii="Courier New" w:hAnsi="Courier New" w:cs="Courier New"/>
-          <w:szCs w:val="24"/>
-        </w:rPr>
-        <w:t xml:space="preserve"> </w:t>
-      </w:r>
-      <w:proofErr w:type="spellStart"/>
-      <w:r>
-        <w:rPr>
-          <w:rFonts w:ascii="Courier New" w:hAnsi="Courier New" w:cs="Courier New"/>
-          <w:szCs w:val="24"/>
-        </w:rPr>
-        <w:t>FALSE</w:t>
-      </w:r>
-      <w:proofErr w:type="spellEnd"/>
+        <w:t xml:space="preserve"> [73]  TRUE  TRUE  TRUE FALSE  TRUE  TRUE FALSE FALSE FALSE FALSE FALSE FALSE</w:t>
+      </w:r>
     </w:p>
     <w:p>
       <w:pPr>
@@ -2242,113 +1477,8 @@
           <w:rFonts w:ascii="Courier New" w:hAnsi="Courier New" w:cs="Courier New"/>
           <w:szCs w:val="24"/>
         </w:rPr>
-        <w:t xml:space="preserve"> [85] FALSE  TRUE  </w:t>
-      </w:r>
-      <w:proofErr w:type="spellStart"/>
-      <w:r>
-        <w:rPr>
-          <w:rFonts w:ascii="Courier New" w:hAnsi="Courier New" w:cs="Courier New"/>
-          <w:szCs w:val="24"/>
-        </w:rPr>
-        <w:t>TRUE</w:t>
-      </w:r>
-      <w:proofErr w:type="spellEnd"/>
-      <w:r>
-        <w:rPr>
-          <w:rFonts w:ascii="Courier New" w:hAnsi="Courier New" w:cs="Courier New"/>
-          <w:szCs w:val="24"/>
-        </w:rPr>
-        <w:t xml:space="preserve"> FALSE </w:t>
-      </w:r>
-      <w:proofErr w:type="spellStart"/>
-      <w:r>
-        <w:rPr>
-          <w:rFonts w:ascii="Courier New" w:hAnsi="Courier New" w:cs="Courier New"/>
-          <w:szCs w:val="24"/>
-        </w:rPr>
-        <w:t>FALSE</w:t>
-      </w:r>
-      <w:proofErr w:type="spellEnd"/>
-      <w:r>
-        <w:rPr>
-          <w:rFonts w:ascii="Courier New" w:hAnsi="Courier New" w:cs="Courier New"/>
-          <w:szCs w:val="24"/>
-        </w:rPr>
-        <w:t xml:space="preserve"> </w:t>
-      </w:r>
-      <w:proofErr w:type="spellStart"/>
-      <w:r>
-        <w:rPr>
-          <w:rFonts w:ascii="Courier New" w:hAnsi="Courier New" w:cs="Courier New"/>
-          <w:szCs w:val="24"/>
-        </w:rPr>
-        <w:t>FALSE</w:t>
-      </w:r>
-      <w:proofErr w:type="spellEnd"/>
-      <w:r>
-        <w:rPr>
-          <w:rFonts w:ascii="Courier New" w:hAnsi="Courier New" w:cs="Courier New"/>
-          <w:szCs w:val="24"/>
-        </w:rPr>
-        <w:t xml:space="preserve"> </w:t>
-      </w:r>
-      <w:proofErr w:type="spellStart"/>
-      <w:r>
-        <w:rPr>
-          <w:rFonts w:ascii="Courier New" w:hAnsi="Courier New" w:cs="Courier New"/>
-          <w:szCs w:val="24"/>
-        </w:rPr>
-        <w:t>FALSE</w:t>
-      </w:r>
-      <w:proofErr w:type="spellEnd"/>
-      <w:r>
-        <w:rPr>
-          <w:rFonts w:ascii="Courier New" w:hAnsi="Courier New" w:cs="Courier New"/>
-          <w:szCs w:val="24"/>
-        </w:rPr>
-        <w:t xml:space="preserve"> </w:t>
-      </w:r>
-      <w:proofErr w:type="spellStart"/>
-      <w:r>
-        <w:rPr>
-          <w:rFonts w:ascii="Courier New" w:hAnsi="Courier New" w:cs="Courier New"/>
-          <w:szCs w:val="24"/>
-        </w:rPr>
-        <w:t>FALSE</w:t>
-      </w:r>
-      <w:proofErr w:type="spellEnd"/>
-      <w:r>
-        <w:rPr>
-          <w:rFonts w:ascii="Courier New" w:hAnsi="Courier New" w:cs="Courier New"/>
-          <w:szCs w:val="24"/>
-        </w:rPr>
-        <w:t xml:space="preserve">  TRUE FALSE </w:t>
-      </w:r>
-      <w:proofErr w:type="spellStart"/>
-      <w:r>
-        <w:rPr>
-          <w:rFonts w:ascii="Courier New" w:hAnsi="Courier New" w:cs="Courier New"/>
-          <w:szCs w:val="24"/>
-        </w:rPr>
-        <w:t>FALSE</w:t>
-      </w:r>
-      <w:proofErr w:type="spellEnd"/>
-      <w:r>
-        <w:rPr>
-          <w:rFonts w:ascii="Courier New" w:hAnsi="Courier New" w:cs="Courier New"/>
-          <w:szCs w:val="24"/>
-        </w:rPr>
-        <w:t xml:space="preserve"> </w:t>
-      </w:r>
-      <w:proofErr w:type="spellStart"/>
-      <w:r>
-        <w:rPr>
-          <w:rFonts w:ascii="Courier New" w:hAnsi="Courier New" w:cs="Courier New"/>
-          <w:szCs w:val="24"/>
-        </w:rPr>
-        <w:t>FALSE</w:t>
-      </w:r>
-      <w:proofErr w:type="spellEnd"/>
+        <w:t xml:space="preserve"> [85] FALSE  TRUE  TRUE FALSE FALSE FALSE FALSE FALSE  TRUE FALSE FALSE FALSE</w:t>
+      </w:r>
     </w:p>
     <w:p>
       <w:pPr>
@@ -2364,113 +1494,8 @@
           <w:rFonts w:ascii="Courier New" w:hAnsi="Courier New" w:cs="Courier New"/>
           <w:szCs w:val="24"/>
         </w:rPr>
-        <w:t xml:space="preserve"> [97] FALSE </w:t>
-      </w:r>
-      <w:proofErr w:type="spellStart"/>
-      <w:r>
-        <w:rPr>
-          <w:rFonts w:ascii="Courier New" w:hAnsi="Courier New" w:cs="Courier New"/>
-          <w:szCs w:val="24"/>
-        </w:rPr>
-        <w:t>FALSE</w:t>
-      </w:r>
-      <w:proofErr w:type="spellEnd"/>
-      <w:r>
-        <w:rPr>
-          <w:rFonts w:ascii="Courier New" w:hAnsi="Courier New" w:cs="Courier New"/>
-          <w:szCs w:val="24"/>
-        </w:rPr>
-        <w:t xml:space="preserve"> </w:t>
-      </w:r>
-      <w:proofErr w:type="spellStart"/>
-      <w:r>
-        <w:rPr>
-          <w:rFonts w:ascii="Courier New" w:hAnsi="Courier New" w:cs="Courier New"/>
-          <w:szCs w:val="24"/>
-        </w:rPr>
-        <w:t>FALSE</w:t>
-      </w:r>
-      <w:proofErr w:type="spellEnd"/>
-      <w:r>
-        <w:rPr>
-          <w:rFonts w:ascii="Courier New" w:hAnsi="Courier New" w:cs="Courier New"/>
-          <w:szCs w:val="24"/>
-        </w:rPr>
-        <w:t xml:space="preserve"> </w:t>
-      </w:r>
-      <w:proofErr w:type="spellStart"/>
-      <w:r>
-        <w:rPr>
-          <w:rFonts w:ascii="Courier New" w:hAnsi="Courier New" w:cs="Courier New"/>
-          <w:szCs w:val="24"/>
-        </w:rPr>
-        <w:t>FALSE</w:t>
-      </w:r>
-      <w:proofErr w:type="spellEnd"/>
-      <w:r>
-        <w:rPr>
-          <w:rFonts w:ascii="Courier New" w:hAnsi="Courier New" w:cs="Courier New"/>
-          <w:szCs w:val="24"/>
-        </w:rPr>
-        <w:t xml:space="preserve">  TRUE  </w:t>
-      </w:r>
-      <w:proofErr w:type="spellStart"/>
-      <w:r>
-        <w:rPr>
-          <w:rFonts w:ascii="Courier New" w:hAnsi="Courier New" w:cs="Courier New"/>
-          <w:szCs w:val="24"/>
-        </w:rPr>
-        <w:t>TRUE</w:t>
-      </w:r>
-      <w:proofErr w:type="spellEnd"/>
-      <w:r>
-        <w:rPr>
-          <w:rFonts w:ascii="Courier New" w:hAnsi="Courier New" w:cs="Courier New"/>
-          <w:szCs w:val="24"/>
-        </w:rPr>
-        <w:t xml:space="preserve">  </w:t>
-      </w:r>
-      <w:proofErr w:type="spellStart"/>
-      <w:r>
-        <w:rPr>
-          <w:rFonts w:ascii="Courier New" w:hAnsi="Courier New" w:cs="Courier New"/>
-          <w:szCs w:val="24"/>
-        </w:rPr>
-        <w:t>TRUE</w:t>
-      </w:r>
-      <w:proofErr w:type="spellEnd"/>
-      <w:r>
-        <w:rPr>
-          <w:rFonts w:ascii="Courier New" w:hAnsi="Courier New" w:cs="Courier New"/>
-          <w:szCs w:val="24"/>
-        </w:rPr>
-        <w:t xml:space="preserve"> FALSE </w:t>
-      </w:r>
-      <w:proofErr w:type="spellStart"/>
-      <w:r>
-        <w:rPr>
-          <w:rFonts w:ascii="Courier New" w:hAnsi="Courier New" w:cs="Courier New"/>
-          <w:szCs w:val="24"/>
-        </w:rPr>
-        <w:t>FALSE</w:t>
-      </w:r>
-      <w:proofErr w:type="spellEnd"/>
-      <w:r>
-        <w:rPr>
-          <w:rFonts w:ascii="Courier New" w:hAnsi="Courier New" w:cs="Courier New"/>
-          <w:szCs w:val="24"/>
-        </w:rPr>
-        <w:t xml:space="preserve">  TRUE FALSE </w:t>
-      </w:r>
-      <w:proofErr w:type="spellStart"/>
-      <w:r>
-        <w:rPr>
-          <w:rFonts w:ascii="Courier New" w:hAnsi="Courier New" w:cs="Courier New"/>
-          <w:szCs w:val="24"/>
-        </w:rPr>
-        <w:t>FALSE</w:t>
-      </w:r>
-      <w:proofErr w:type="spellEnd"/>
+        <w:t xml:space="preserve"> [97] FALSE FALSE FALSE FALSE  TRUE  TRUE  TRUE FALSE FALSE  TRUE FALSE FALSE</w:t>
+      </w:r>
     </w:p>
     <w:p>
       <w:pPr>
@@ -2486,65 +1511,8 @@
           <w:rFonts w:ascii="Courier New" w:hAnsi="Courier New" w:cs="Courier New"/>
           <w:szCs w:val="24"/>
         </w:rPr>
-        <w:t xml:space="preserve">[109]  TRUE FALSE </w:t>
-      </w:r>
-      <w:proofErr w:type="spellStart"/>
-      <w:r>
-        <w:rPr>
-          <w:rFonts w:ascii="Courier New" w:hAnsi="Courier New" w:cs="Courier New"/>
-          <w:szCs w:val="24"/>
-        </w:rPr>
-        <w:t>FALSE</w:t>
-      </w:r>
-      <w:proofErr w:type="spellEnd"/>
-      <w:r>
-        <w:rPr>
-          <w:rFonts w:ascii="Courier New" w:hAnsi="Courier New" w:cs="Courier New"/>
-          <w:szCs w:val="24"/>
-        </w:rPr>
-        <w:t xml:space="preserve"> </w:t>
-      </w:r>
-      <w:proofErr w:type="spellStart"/>
-      <w:r>
-        <w:rPr>
-          <w:rFonts w:ascii="Courier New" w:hAnsi="Courier New" w:cs="Courier New"/>
-          <w:szCs w:val="24"/>
-        </w:rPr>
-        <w:t>FALSE</w:t>
-      </w:r>
-      <w:proofErr w:type="spellEnd"/>
-      <w:r>
-        <w:rPr>
-          <w:rFonts w:ascii="Courier New" w:hAnsi="Courier New" w:cs="Courier New"/>
-          <w:szCs w:val="24"/>
-        </w:rPr>
-        <w:t xml:space="preserve"> </w:t>
-      </w:r>
-      <w:proofErr w:type="spellStart"/>
-      <w:r>
-        <w:rPr>
-          <w:rFonts w:ascii="Courier New" w:hAnsi="Courier New" w:cs="Courier New"/>
-          <w:szCs w:val="24"/>
-        </w:rPr>
-        <w:t>FALSE</w:t>
-      </w:r>
-      <w:proofErr w:type="spellEnd"/>
-      <w:r>
-        <w:rPr>
-          <w:rFonts w:ascii="Courier New" w:hAnsi="Courier New" w:cs="Courier New"/>
-          <w:szCs w:val="24"/>
-        </w:rPr>
-        <w:t xml:space="preserve">  TRUE FALSE  TRUE FALSE  TRUE FALSE </w:t>
-      </w:r>
-      <w:proofErr w:type="spellStart"/>
-      <w:r>
-        <w:rPr>
-          <w:rFonts w:ascii="Courier New" w:hAnsi="Courier New" w:cs="Courier New"/>
-          <w:szCs w:val="24"/>
-        </w:rPr>
-        <w:t>FALSE</w:t>
-      </w:r>
-      <w:proofErr w:type="spellEnd"/>
+        <w:t>[109]  TRUE FALSE FALSE FALSE FALSE  TRUE FALSE  TRUE FALSE  TRUE FALSE FALSE</w:t>
+      </w:r>
     </w:p>
     <w:p>
       <w:pPr>
@@ -2560,87 +1528,7 @@
           <w:rFonts w:ascii="Courier New" w:hAnsi="Courier New" w:cs="Courier New"/>
           <w:szCs w:val="24"/>
         </w:rPr>
-        <w:t xml:space="preserve">[121] FALSE  TRUE  </w:t>
-      </w:r>
-      <w:proofErr w:type="spellStart"/>
-      <w:r>
-        <w:rPr>
-          <w:rFonts w:ascii="Courier New" w:hAnsi="Courier New" w:cs="Courier New"/>
-          <w:szCs w:val="24"/>
-        </w:rPr>
-        <w:t>TRUE</w:t>
-      </w:r>
-      <w:proofErr w:type="spellEnd"/>
-      <w:r>
-        <w:rPr>
-          <w:rFonts w:ascii="Courier New" w:hAnsi="Courier New" w:cs="Courier New"/>
-          <w:szCs w:val="24"/>
-        </w:rPr>
-        <w:t xml:space="preserve"> FALSE  TRUE FALSE </w:t>
-      </w:r>
-      <w:proofErr w:type="spellStart"/>
-      <w:r>
-        <w:rPr>
-          <w:rFonts w:ascii="Courier New" w:hAnsi="Courier New" w:cs="Courier New"/>
-          <w:szCs w:val="24"/>
-        </w:rPr>
-        <w:t>FALSE</w:t>
-      </w:r>
-      <w:proofErr w:type="spellEnd"/>
-      <w:r>
-        <w:rPr>
-          <w:rFonts w:ascii="Courier New" w:hAnsi="Courier New" w:cs="Courier New"/>
-          <w:szCs w:val="24"/>
-        </w:rPr>
-        <w:t xml:space="preserve"> </w:t>
-      </w:r>
-      <w:proofErr w:type="spellStart"/>
-      <w:r>
-        <w:rPr>
-          <w:rFonts w:ascii="Courier New" w:hAnsi="Courier New" w:cs="Courier New"/>
-          <w:szCs w:val="24"/>
-        </w:rPr>
-        <w:t>FALSE</w:t>
-      </w:r>
-      <w:proofErr w:type="spellEnd"/>
-      <w:r>
-        <w:rPr>
-          <w:rFonts w:ascii="Courier New" w:hAnsi="Courier New" w:cs="Courier New"/>
-          <w:szCs w:val="24"/>
-        </w:rPr>
-        <w:t xml:space="preserve"> </w:t>
-      </w:r>
-      <w:proofErr w:type="spellStart"/>
-      <w:r>
-        <w:rPr>
-          <w:rFonts w:ascii="Courier New" w:hAnsi="Courier New" w:cs="Courier New"/>
-          <w:szCs w:val="24"/>
-        </w:rPr>
-        <w:t>FALSE</w:t>
-      </w:r>
-      <w:proofErr w:type="spellEnd"/>
-      <w:r>
-        <w:rPr>
-          <w:rFonts w:ascii="Courier New" w:hAnsi="Courier New" w:cs="Courier New"/>
-          <w:szCs w:val="24"/>
-        </w:rPr>
-        <w:t xml:space="preserve"> </w:t>
-      </w:r>
-      <w:proofErr w:type="spellStart"/>
-      <w:r>
-        <w:rPr>
-          <w:rFonts w:ascii="Courier New" w:hAnsi="Courier New" w:cs="Courier New"/>
-          <w:szCs w:val="24"/>
-        </w:rPr>
-        <w:t>FALSE</w:t>
-      </w:r>
-      <w:proofErr w:type="spellEnd"/>
-      <w:r>
-        <w:rPr>
-          <w:rFonts w:ascii="Courier New" w:hAnsi="Courier New" w:cs="Courier New"/>
-          <w:szCs w:val="24"/>
-        </w:rPr>
-        <w:t xml:space="preserve">  TRUE FALSE</w:t>
+        <w:t>[121] FALSE  TRUE  TRUE FALSE  TRUE FALSE FALSE FALSE FALSE FALSE  TRUE FALSE</w:t>
       </w:r>
     </w:p>
     <w:p>
@@ -2657,113 +1545,8 @@
           <w:rFonts w:ascii="Courier New" w:hAnsi="Courier New" w:cs="Courier New"/>
           <w:szCs w:val="24"/>
         </w:rPr>
-        <w:t xml:space="preserve">[133] FALSE </w:t>
-      </w:r>
-      <w:proofErr w:type="spellStart"/>
-      <w:r>
-        <w:rPr>
-          <w:rFonts w:ascii="Courier New" w:hAnsi="Courier New" w:cs="Courier New"/>
-          <w:szCs w:val="24"/>
-        </w:rPr>
-        <w:t>FALSE</w:t>
-      </w:r>
-      <w:proofErr w:type="spellEnd"/>
-      <w:r>
-        <w:rPr>
-          <w:rFonts w:ascii="Courier New" w:hAnsi="Courier New" w:cs="Courier New"/>
-          <w:szCs w:val="24"/>
-        </w:rPr>
-        <w:t xml:space="preserve"> </w:t>
-      </w:r>
-      <w:proofErr w:type="spellStart"/>
-      <w:r>
-        <w:rPr>
-          <w:rFonts w:ascii="Courier New" w:hAnsi="Courier New" w:cs="Courier New"/>
-          <w:szCs w:val="24"/>
-        </w:rPr>
-        <w:t>FALSE</w:t>
-      </w:r>
-      <w:proofErr w:type="spellEnd"/>
-      <w:r>
-        <w:rPr>
-          <w:rFonts w:ascii="Courier New" w:hAnsi="Courier New" w:cs="Courier New"/>
-          <w:szCs w:val="24"/>
-        </w:rPr>
-        <w:t xml:space="preserve">  TRUE  </w:t>
-      </w:r>
-      <w:proofErr w:type="spellStart"/>
-      <w:r>
-        <w:rPr>
-          <w:rFonts w:ascii="Courier New" w:hAnsi="Courier New" w:cs="Courier New"/>
-          <w:szCs w:val="24"/>
-        </w:rPr>
-        <w:t>TRUE</w:t>
-      </w:r>
-      <w:proofErr w:type="spellEnd"/>
-      <w:r>
-        <w:rPr>
-          <w:rFonts w:ascii="Courier New" w:hAnsi="Courier New" w:cs="Courier New"/>
-          <w:szCs w:val="24"/>
-        </w:rPr>
-        <w:t xml:space="preserve">  </w:t>
-      </w:r>
-      <w:proofErr w:type="spellStart"/>
-      <w:r>
-        <w:rPr>
-          <w:rFonts w:ascii="Courier New" w:hAnsi="Courier New" w:cs="Courier New"/>
-          <w:szCs w:val="24"/>
-        </w:rPr>
-        <w:t>TRUE</w:t>
-      </w:r>
-      <w:proofErr w:type="spellEnd"/>
-      <w:r>
-        <w:rPr>
-          <w:rFonts w:ascii="Courier New" w:hAnsi="Courier New" w:cs="Courier New"/>
-          <w:szCs w:val="24"/>
-        </w:rPr>
-        <w:t xml:space="preserve"> FALSE </w:t>
-      </w:r>
-      <w:proofErr w:type="spellStart"/>
-      <w:r>
-        <w:rPr>
-          <w:rFonts w:ascii="Courier New" w:hAnsi="Courier New" w:cs="Courier New"/>
-          <w:szCs w:val="24"/>
-        </w:rPr>
-        <w:t>FALSE</w:t>
-      </w:r>
-      <w:proofErr w:type="spellEnd"/>
-      <w:r>
-        <w:rPr>
-          <w:rFonts w:ascii="Courier New" w:hAnsi="Courier New" w:cs="Courier New"/>
-          <w:szCs w:val="24"/>
-        </w:rPr>
-        <w:t xml:space="preserve">  TRUE FALSE </w:t>
-      </w:r>
-      <w:proofErr w:type="spellStart"/>
-      <w:r>
-        <w:rPr>
-          <w:rFonts w:ascii="Courier New" w:hAnsi="Courier New" w:cs="Courier New"/>
-          <w:szCs w:val="24"/>
-        </w:rPr>
-        <w:t>FALSE</w:t>
-      </w:r>
-      <w:proofErr w:type="spellEnd"/>
-      <w:r>
-        <w:rPr>
-          <w:rFonts w:ascii="Courier New" w:hAnsi="Courier New" w:cs="Courier New"/>
-          <w:szCs w:val="24"/>
-        </w:rPr>
-        <w:t xml:space="preserve"> </w:t>
-      </w:r>
-      <w:proofErr w:type="spellStart"/>
-      <w:r>
-        <w:rPr>
-          <w:rFonts w:ascii="Courier New" w:hAnsi="Courier New" w:cs="Courier New"/>
-          <w:szCs w:val="24"/>
-        </w:rPr>
-        <w:t>FALSE</w:t>
-      </w:r>
-      <w:proofErr w:type="spellEnd"/>
+        <w:t>[133] FALSE FALSE FALSE  TRUE  TRUE  TRUE FALSE FALSE  TRUE FALSE FALSE FALSE</w:t>
+      </w:r>
     </w:p>
     <w:p>
       <w:pPr>
@@ -2779,71 +1562,7 @@
           <w:rFonts w:ascii="Courier New" w:hAnsi="Courier New" w:cs="Courier New"/>
           <w:szCs w:val="24"/>
         </w:rPr>
-        <w:t xml:space="preserve">[145] FALSE  TRUE  </w:t>
-      </w:r>
-      <w:proofErr w:type="spellStart"/>
-      <w:r>
-        <w:rPr>
-          <w:rFonts w:ascii="Courier New" w:hAnsi="Courier New" w:cs="Courier New"/>
-          <w:szCs w:val="24"/>
-        </w:rPr>
-        <w:t>TRUE</w:t>
-      </w:r>
-      <w:proofErr w:type="spellEnd"/>
-      <w:r>
-        <w:rPr>
-          <w:rFonts w:ascii="Courier New" w:hAnsi="Courier New" w:cs="Courier New"/>
-          <w:szCs w:val="24"/>
-        </w:rPr>
-        <w:t xml:space="preserve"> FALSE </w:t>
-      </w:r>
-      <w:proofErr w:type="spellStart"/>
-      <w:r>
-        <w:rPr>
-          <w:rFonts w:ascii="Courier New" w:hAnsi="Courier New" w:cs="Courier New"/>
-          <w:szCs w:val="24"/>
-        </w:rPr>
-        <w:t>FALSE</w:t>
-      </w:r>
-      <w:proofErr w:type="spellEnd"/>
-      <w:r>
-        <w:rPr>
-          <w:rFonts w:ascii="Courier New" w:hAnsi="Courier New" w:cs="Courier New"/>
-          <w:szCs w:val="24"/>
-        </w:rPr>
-        <w:t xml:space="preserve"> </w:t>
-      </w:r>
-      <w:proofErr w:type="spellStart"/>
-      <w:r>
-        <w:rPr>
-          <w:rFonts w:ascii="Courier New" w:hAnsi="Courier New" w:cs="Courier New"/>
-          <w:szCs w:val="24"/>
-        </w:rPr>
-        <w:t>FALSE</w:t>
-      </w:r>
-      <w:proofErr w:type="spellEnd"/>
-      <w:r>
-        <w:rPr>
-          <w:rFonts w:ascii="Courier New" w:hAnsi="Courier New" w:cs="Courier New"/>
-          <w:szCs w:val="24"/>
-        </w:rPr>
-        <w:t xml:space="preserve">  TRUE FALSE  TRUE FALSE </w:t>
-      </w:r>
-      <w:proofErr w:type="spellStart"/>
-      <w:r>
-        <w:rPr>
-          <w:rFonts w:ascii="Courier New" w:hAnsi="Courier New" w:cs="Courier New"/>
-          <w:szCs w:val="24"/>
-        </w:rPr>
-        <w:t>FALSE</w:t>
-      </w:r>
-      <w:proofErr w:type="spellEnd"/>
-      <w:r>
-        <w:rPr>
-          <w:rFonts w:ascii="Courier New" w:hAnsi="Courier New" w:cs="Courier New"/>
-          <w:szCs w:val="24"/>
-        </w:rPr>
-        <w:t xml:space="preserve">  TRUE</w:t>
+        <w:t>[145] FALSE  TRUE  TRUE FALSE FALSE FALSE  TRUE FALSE  TRUE FALSE FALSE  TRUE</w:t>
       </w:r>
     </w:p>
     <w:p>
@@ -2860,113 +1579,8 @@
           <w:rFonts w:ascii="Courier New" w:hAnsi="Courier New" w:cs="Courier New"/>
           <w:szCs w:val="24"/>
         </w:rPr>
-        <w:t xml:space="preserve">[157] FALSE  TRUE FALSE </w:t>
-      </w:r>
-      <w:proofErr w:type="spellStart"/>
-      <w:r>
-        <w:rPr>
-          <w:rFonts w:ascii="Courier New" w:hAnsi="Courier New" w:cs="Courier New"/>
-          <w:szCs w:val="24"/>
-        </w:rPr>
-        <w:t>FALSE</w:t>
-      </w:r>
-      <w:proofErr w:type="spellEnd"/>
-      <w:r>
-        <w:rPr>
-          <w:rFonts w:ascii="Courier New" w:hAnsi="Courier New" w:cs="Courier New"/>
-          <w:szCs w:val="24"/>
-        </w:rPr>
-        <w:t xml:space="preserve"> </w:t>
-      </w:r>
-      <w:proofErr w:type="spellStart"/>
-      <w:r>
-        <w:rPr>
-          <w:rFonts w:ascii="Courier New" w:hAnsi="Courier New" w:cs="Courier New"/>
-          <w:szCs w:val="24"/>
-        </w:rPr>
-        <w:t>FALSE</w:t>
-      </w:r>
-      <w:proofErr w:type="spellEnd"/>
-      <w:r>
-        <w:rPr>
-          <w:rFonts w:ascii="Courier New" w:hAnsi="Courier New" w:cs="Courier New"/>
-          <w:szCs w:val="24"/>
-        </w:rPr>
-        <w:t xml:space="preserve">  TRUE FALSE </w:t>
-      </w:r>
-      <w:proofErr w:type="spellStart"/>
-      <w:r>
-        <w:rPr>
-          <w:rFonts w:ascii="Courier New" w:hAnsi="Courier New" w:cs="Courier New"/>
-          <w:szCs w:val="24"/>
-        </w:rPr>
-        <w:t>FALSE</w:t>
-      </w:r>
-      <w:proofErr w:type="spellEnd"/>
-      <w:r>
-        <w:rPr>
-          <w:rFonts w:ascii="Courier New" w:hAnsi="Courier New" w:cs="Courier New"/>
-          <w:szCs w:val="24"/>
-        </w:rPr>
-        <w:t xml:space="preserve"> </w:t>
-      </w:r>
-      <w:proofErr w:type="spellStart"/>
-      <w:r>
-        <w:rPr>
-          <w:rFonts w:ascii="Courier New" w:hAnsi="Courier New" w:cs="Courier New"/>
-          <w:szCs w:val="24"/>
-        </w:rPr>
-        <w:t>FALSE</w:t>
-      </w:r>
-      <w:proofErr w:type="spellEnd"/>
-      <w:r>
-        <w:rPr>
-          <w:rFonts w:ascii="Courier New" w:hAnsi="Courier New" w:cs="Courier New"/>
-          <w:szCs w:val="24"/>
-        </w:rPr>
-        <w:t xml:space="preserve"> </w:t>
-      </w:r>
-      <w:proofErr w:type="spellStart"/>
-      <w:r>
-        <w:rPr>
-          <w:rFonts w:ascii="Courier New" w:hAnsi="Courier New" w:cs="Courier New"/>
-          <w:szCs w:val="24"/>
-        </w:rPr>
-        <w:t>FALSE</w:t>
-      </w:r>
-      <w:proofErr w:type="spellEnd"/>
-      <w:r>
-        <w:rPr>
-          <w:rFonts w:ascii="Courier New" w:hAnsi="Courier New" w:cs="Courier New"/>
-          <w:szCs w:val="24"/>
-        </w:rPr>
-        <w:t xml:space="preserve"> </w:t>
-      </w:r>
-      <w:proofErr w:type="spellStart"/>
-      <w:r>
-        <w:rPr>
-          <w:rFonts w:ascii="Courier New" w:hAnsi="Courier New" w:cs="Courier New"/>
-          <w:szCs w:val="24"/>
-        </w:rPr>
-        <w:t>FALSE</w:t>
-      </w:r>
-      <w:proofErr w:type="spellEnd"/>
-      <w:r>
-        <w:rPr>
-          <w:rFonts w:ascii="Courier New" w:hAnsi="Courier New" w:cs="Courier New"/>
-          <w:szCs w:val="24"/>
-        </w:rPr>
-        <w:t xml:space="preserve"> </w:t>
-      </w:r>
-      <w:proofErr w:type="spellStart"/>
-      <w:r>
-        <w:rPr>
-          <w:rFonts w:ascii="Courier New" w:hAnsi="Courier New" w:cs="Courier New"/>
-          <w:szCs w:val="24"/>
-        </w:rPr>
-        <w:t>FALSE</w:t>
-      </w:r>
-      <w:proofErr w:type="spellEnd"/>
+        <w:t>[157] FALSE  TRUE FALSE FALSE FALSE  TRUE FALSE FALSE FALSE FALSE FALSE FALSE</w:t>
+      </w:r>
     </w:p>
     <w:p>
       <w:pPr>
@@ -2982,145 +1596,8 @@
           <w:rFonts w:ascii="Courier New" w:hAnsi="Courier New" w:cs="Courier New"/>
           <w:szCs w:val="24"/>
         </w:rPr>
-        <w:t xml:space="preserve">[169] FALSE </w:t>
-      </w:r>
-      <w:proofErr w:type="spellStart"/>
-      <w:r>
-        <w:rPr>
-          <w:rFonts w:ascii="Courier New" w:hAnsi="Courier New" w:cs="Courier New"/>
-          <w:szCs w:val="24"/>
-        </w:rPr>
-        <w:t>FALSE</w:t>
-      </w:r>
-      <w:proofErr w:type="spellEnd"/>
-      <w:r>
-        <w:rPr>
-          <w:rFonts w:ascii="Courier New" w:hAnsi="Courier New" w:cs="Courier New"/>
-          <w:szCs w:val="24"/>
-        </w:rPr>
-        <w:t xml:space="preserve"> </w:t>
-      </w:r>
-      <w:proofErr w:type="spellStart"/>
-      <w:r>
-        <w:rPr>
-          <w:rFonts w:ascii="Courier New" w:hAnsi="Courier New" w:cs="Courier New"/>
-          <w:szCs w:val="24"/>
-        </w:rPr>
-        <w:t>FALSE</w:t>
-      </w:r>
-      <w:proofErr w:type="spellEnd"/>
-      <w:r>
-        <w:rPr>
-          <w:rFonts w:ascii="Courier New" w:hAnsi="Courier New" w:cs="Courier New"/>
-          <w:szCs w:val="24"/>
-        </w:rPr>
-        <w:t xml:space="preserve"> </w:t>
-      </w:r>
-      <w:proofErr w:type="spellStart"/>
-      <w:r>
-        <w:rPr>
-          <w:rFonts w:ascii="Courier New" w:hAnsi="Courier New" w:cs="Courier New"/>
-          <w:szCs w:val="24"/>
-        </w:rPr>
-        <w:t>FALSE</w:t>
-      </w:r>
-      <w:proofErr w:type="spellEnd"/>
-      <w:r>
-        <w:rPr>
-          <w:rFonts w:ascii="Courier New" w:hAnsi="Courier New" w:cs="Courier New"/>
-          <w:szCs w:val="24"/>
-        </w:rPr>
-        <w:t xml:space="preserve"> </w:t>
-      </w:r>
-      <w:proofErr w:type="spellStart"/>
-      <w:r>
-        <w:rPr>
-          <w:rFonts w:ascii="Courier New" w:hAnsi="Courier New" w:cs="Courier New"/>
-          <w:szCs w:val="24"/>
-        </w:rPr>
-        <w:t>FALSE</w:t>
-      </w:r>
-      <w:proofErr w:type="spellEnd"/>
-      <w:r>
-        <w:rPr>
-          <w:rFonts w:ascii="Courier New" w:hAnsi="Courier New" w:cs="Courier New"/>
-          <w:szCs w:val="24"/>
-        </w:rPr>
-        <w:t xml:space="preserve"> </w:t>
-      </w:r>
-      <w:proofErr w:type="spellStart"/>
-      <w:r>
-        <w:rPr>
-          <w:rFonts w:ascii="Courier New" w:hAnsi="Courier New" w:cs="Courier New"/>
-          <w:szCs w:val="24"/>
-        </w:rPr>
-        <w:t>FALSE</w:t>
-      </w:r>
-      <w:proofErr w:type="spellEnd"/>
-      <w:r>
-        <w:rPr>
-          <w:rFonts w:ascii="Courier New" w:hAnsi="Courier New" w:cs="Courier New"/>
-          <w:szCs w:val="24"/>
-        </w:rPr>
-        <w:t xml:space="preserve"> </w:t>
-      </w:r>
-      <w:proofErr w:type="spellStart"/>
-      <w:r>
-        <w:rPr>
-          <w:rFonts w:ascii="Courier New" w:hAnsi="Courier New" w:cs="Courier New"/>
-          <w:szCs w:val="24"/>
-        </w:rPr>
-        <w:t>FALSE</w:t>
-      </w:r>
-      <w:proofErr w:type="spellEnd"/>
-      <w:r>
-        <w:rPr>
-          <w:rFonts w:ascii="Courier New" w:hAnsi="Courier New" w:cs="Courier New"/>
-          <w:szCs w:val="24"/>
-        </w:rPr>
-        <w:t xml:space="preserve"> </w:t>
-      </w:r>
-      <w:proofErr w:type="spellStart"/>
-      <w:r>
-        <w:rPr>
-          <w:rFonts w:ascii="Courier New" w:hAnsi="Courier New" w:cs="Courier New"/>
-          <w:szCs w:val="24"/>
-        </w:rPr>
-        <w:t>FALSE</w:t>
-      </w:r>
-      <w:proofErr w:type="spellEnd"/>
-      <w:r>
-        <w:rPr>
-          <w:rFonts w:ascii="Courier New" w:hAnsi="Courier New" w:cs="Courier New"/>
-          <w:szCs w:val="24"/>
-        </w:rPr>
-        <w:t xml:space="preserve">  TRUE FALSE </w:t>
-      </w:r>
-      <w:proofErr w:type="spellStart"/>
-      <w:r>
-        <w:rPr>
-          <w:rFonts w:ascii="Courier New" w:hAnsi="Courier New" w:cs="Courier New"/>
-          <w:szCs w:val="24"/>
-        </w:rPr>
-        <w:t>FALSE</w:t>
-      </w:r>
-      <w:proofErr w:type="spellEnd"/>
-      <w:r>
-        <w:rPr>
-          <w:rFonts w:ascii="Courier New" w:hAnsi="Courier New" w:cs="Courier New"/>
-          <w:szCs w:val="24"/>
-        </w:rPr>
-        <w:t xml:space="preserve"> </w:t>
-      </w:r>
-      <w:proofErr w:type="spellStart"/>
-      <w:r>
-        <w:rPr>
-          <w:rFonts w:ascii="Courier New" w:hAnsi="Courier New" w:cs="Courier New"/>
-          <w:szCs w:val="24"/>
-        </w:rPr>
-        <w:t>FALSE</w:t>
-      </w:r>
-      <w:proofErr w:type="spellEnd"/>
+        <w:t>[169] FALSE FALSE FALSE FALSE FALSE FALSE FALSE FALSE  TRUE FALSE FALSE FALSE</w:t>
+      </w:r>
     </w:p>
     <w:p>
       <w:pPr>
@@ -3136,177 +1613,8 @@
           <w:rFonts w:ascii="Courier New" w:hAnsi="Courier New" w:cs="Courier New"/>
           <w:szCs w:val="24"/>
         </w:rPr>
-        <w:t xml:space="preserve">[181] FALSE </w:t>
-      </w:r>
-      <w:proofErr w:type="spellStart"/>
-      <w:r>
-        <w:rPr>
-          <w:rFonts w:ascii="Courier New" w:hAnsi="Courier New" w:cs="Courier New"/>
-          <w:szCs w:val="24"/>
-        </w:rPr>
-        <w:t>FALSE</w:t>
-      </w:r>
-      <w:proofErr w:type="spellEnd"/>
-      <w:r>
-        <w:rPr>
-          <w:rFonts w:ascii="Courier New" w:hAnsi="Courier New" w:cs="Courier New"/>
-          <w:szCs w:val="24"/>
-        </w:rPr>
-        <w:t xml:space="preserve"> </w:t>
-      </w:r>
-      <w:proofErr w:type="spellStart"/>
-      <w:r>
-        <w:rPr>
-          <w:rFonts w:ascii="Courier New" w:hAnsi="Courier New" w:cs="Courier New"/>
-          <w:szCs w:val="24"/>
-        </w:rPr>
-        <w:t>FALSE</w:t>
-      </w:r>
-      <w:proofErr w:type="spellEnd"/>
-      <w:r>
-        <w:rPr>
-          <w:rFonts w:ascii="Courier New" w:hAnsi="Courier New" w:cs="Courier New"/>
-          <w:szCs w:val="24"/>
-        </w:rPr>
-        <w:t xml:space="preserve"> </w:t>
-      </w:r>
-      <w:proofErr w:type="spellStart"/>
-      <w:r>
-        <w:rPr>
-          <w:rFonts w:ascii="Courier New" w:hAnsi="Courier New" w:cs="Courier New"/>
-          <w:szCs w:val="24"/>
-        </w:rPr>
-        <w:t>FALSE</w:t>
-      </w:r>
-      <w:proofErr w:type="spellEnd"/>
-      <w:r>
-        <w:rPr>
-          <w:rFonts w:ascii="Courier New" w:hAnsi="Courier New" w:cs="Courier New"/>
-          <w:szCs w:val="24"/>
-        </w:rPr>
-        <w:t xml:space="preserve"> </w:t>
-      </w:r>
-      <w:proofErr w:type="spellStart"/>
-      <w:r>
-        <w:rPr>
-          <w:rFonts w:ascii="Courier New" w:hAnsi="Courier New" w:cs="Courier New"/>
-          <w:szCs w:val="24"/>
-        </w:rPr>
-        <w:t>FALSE</w:t>
-      </w:r>
-      <w:proofErr w:type="spellEnd"/>
-      <w:r>
-        <w:rPr>
-          <w:rFonts w:ascii="Courier New" w:hAnsi="Courier New" w:cs="Courier New"/>
-          <w:szCs w:val="24"/>
-        </w:rPr>
-        <w:t xml:space="preserve"> </w:t>
-      </w:r>
-      <w:proofErr w:type="spellStart"/>
-      <w:r>
-        <w:rPr>
-          <w:rFonts w:ascii="Courier New" w:hAnsi="Courier New" w:cs="Courier New"/>
-          <w:szCs w:val="24"/>
-        </w:rPr>
-        <w:t>FALSE</w:t>
-      </w:r>
-      <w:proofErr w:type="spellEnd"/>
-      <w:r>
-        <w:rPr>
-          <w:rFonts w:ascii="Courier New" w:hAnsi="Courier New" w:cs="Courier New"/>
-          <w:szCs w:val="24"/>
-        </w:rPr>
-        <w:t xml:space="preserve"> </w:t>
-      </w:r>
-      <w:proofErr w:type="spellStart"/>
-      <w:r>
-        <w:rPr>
-          <w:rFonts w:ascii="Courier New" w:hAnsi="Courier New" w:cs="Courier New"/>
-          <w:szCs w:val="24"/>
-        </w:rPr>
-        <w:t>FALSE</w:t>
-      </w:r>
-      <w:proofErr w:type="spellEnd"/>
-      <w:r>
-        <w:rPr>
-          <w:rFonts w:ascii="Courier New" w:hAnsi="Courier New" w:cs="Courier New"/>
-          <w:szCs w:val="24"/>
-        </w:rPr>
-        <w:t xml:space="preserve"> </w:t>
-      </w:r>
-      <w:proofErr w:type="spellStart"/>
-      <w:r>
-        <w:rPr>
-          <w:rFonts w:ascii="Courier New" w:hAnsi="Courier New" w:cs="Courier New"/>
-          <w:szCs w:val="24"/>
-        </w:rPr>
-        <w:t>FALSE</w:t>
-      </w:r>
-      <w:proofErr w:type="spellEnd"/>
-      <w:r>
-        <w:rPr>
-          <w:rFonts w:ascii="Courier New" w:hAnsi="Courier New" w:cs="Courier New"/>
-          <w:szCs w:val="24"/>
-        </w:rPr>
-        <w:t xml:space="preserve"> </w:t>
-      </w:r>
-      <w:proofErr w:type="spellStart"/>
-      <w:r>
-        <w:rPr>
-          <w:rFonts w:ascii="Courier New" w:hAnsi="Courier New" w:cs="Courier New"/>
-          <w:szCs w:val="24"/>
-        </w:rPr>
-        <w:t>FALSE</w:t>
-      </w:r>
-      <w:proofErr w:type="spellEnd"/>
-      <w:r>
-        <w:rPr>
-          <w:rFonts w:ascii="Courier New" w:hAnsi="Courier New" w:cs="Courier New"/>
-          <w:szCs w:val="24"/>
-        </w:rPr>
-        <w:t xml:space="preserve"> </w:t>
-      </w:r>
-      <w:proofErr w:type="spellStart"/>
-      <w:r>
-        <w:rPr>
-          <w:rFonts w:ascii="Courier New" w:hAnsi="Courier New" w:cs="Courier New"/>
-          <w:szCs w:val="24"/>
-        </w:rPr>
-        <w:t>FALSE</w:t>
-      </w:r>
-      <w:proofErr w:type="spellEnd"/>
-      <w:r>
-        <w:rPr>
-          <w:rFonts w:ascii="Courier New" w:hAnsi="Courier New" w:cs="Courier New"/>
-          <w:szCs w:val="24"/>
-        </w:rPr>
-        <w:t xml:space="preserve"> </w:t>
-      </w:r>
-      <w:proofErr w:type="spellStart"/>
-      <w:r>
-        <w:rPr>
-          <w:rFonts w:ascii="Courier New" w:hAnsi="Courier New" w:cs="Courier New"/>
-          <w:szCs w:val="24"/>
-        </w:rPr>
-        <w:t>FALSE</w:t>
-      </w:r>
-      <w:proofErr w:type="spellEnd"/>
-      <w:r>
-        <w:rPr>
-          <w:rFonts w:ascii="Courier New" w:hAnsi="Courier New" w:cs="Courier New"/>
-          <w:szCs w:val="24"/>
-        </w:rPr>
-        <w:t xml:space="preserve"> </w:t>
-      </w:r>
-      <w:proofErr w:type="spellStart"/>
-      <w:r>
-        <w:rPr>
-          <w:rFonts w:ascii="Courier New" w:hAnsi="Courier New" w:cs="Courier New"/>
-          <w:szCs w:val="24"/>
-        </w:rPr>
-        <w:t>FALSE</w:t>
-      </w:r>
-      <w:proofErr w:type="spellEnd"/>
+        <w:t>[181] FALSE FALSE FALSE FALSE FALSE FALSE FALSE FALSE FALSE FALSE FALSE FALSE</w:t>
+      </w:r>
     </w:p>
     <w:p>
       <w:pPr>
@@ -3322,151 +1630,7 @@
           <w:rFonts w:ascii="Courier New" w:hAnsi="Courier New" w:cs="Courier New"/>
           <w:szCs w:val="24"/>
         </w:rPr>
-        <w:t xml:space="preserve">[193] FALSE </w:t>
-      </w:r>
-      <w:proofErr w:type="spellStart"/>
-      <w:r>
-        <w:rPr>
-          <w:rFonts w:ascii="Courier New" w:hAnsi="Courier New" w:cs="Courier New"/>
-          <w:szCs w:val="24"/>
-        </w:rPr>
-        <w:t>FALSE</w:t>
-      </w:r>
-      <w:proofErr w:type="spellEnd"/>
-      <w:r>
-        <w:rPr>
-          <w:rFonts w:ascii="Courier New" w:hAnsi="Courier New" w:cs="Courier New"/>
-          <w:szCs w:val="24"/>
-        </w:rPr>
-        <w:t xml:space="preserve"> </w:t>
-      </w:r>
-      <w:proofErr w:type="spellStart"/>
-      <w:r>
-        <w:rPr>
-          <w:rFonts w:ascii="Courier New" w:hAnsi="Courier New" w:cs="Courier New"/>
-          <w:szCs w:val="24"/>
-        </w:rPr>
-        <w:t>FALSE</w:t>
-      </w:r>
-      <w:proofErr w:type="spellEnd"/>
-      <w:r>
-        <w:rPr>
-          <w:rFonts w:ascii="Courier New" w:hAnsi="Courier New" w:cs="Courier New"/>
-          <w:szCs w:val="24"/>
-        </w:rPr>
-        <w:t xml:space="preserve"> </w:t>
-      </w:r>
-      <w:proofErr w:type="spellStart"/>
-      <w:r>
-        <w:rPr>
-          <w:rFonts w:ascii="Courier New" w:hAnsi="Courier New" w:cs="Courier New"/>
-          <w:szCs w:val="24"/>
-        </w:rPr>
-        <w:t>FALSE</w:t>
-      </w:r>
-      <w:proofErr w:type="spellEnd"/>
-      <w:r>
-        <w:rPr>
-          <w:rFonts w:ascii="Courier New" w:hAnsi="Courier New" w:cs="Courier New"/>
-          <w:szCs w:val="24"/>
-        </w:rPr>
-        <w:t xml:space="preserve"> </w:t>
-      </w:r>
-      <w:proofErr w:type="spellStart"/>
-      <w:r>
-        <w:rPr>
-          <w:rFonts w:ascii="Courier New" w:hAnsi="Courier New" w:cs="Courier New"/>
-          <w:szCs w:val="24"/>
-        </w:rPr>
-        <w:t>FALSE</w:t>
-      </w:r>
-      <w:proofErr w:type="spellEnd"/>
-      <w:r>
-        <w:rPr>
-          <w:rFonts w:ascii="Courier New" w:hAnsi="Courier New" w:cs="Courier New"/>
-          <w:szCs w:val="24"/>
-        </w:rPr>
-        <w:t xml:space="preserve"> </w:t>
-      </w:r>
-      <w:proofErr w:type="spellStart"/>
-      <w:r>
-        <w:rPr>
-          <w:rFonts w:ascii="Courier New" w:hAnsi="Courier New" w:cs="Courier New"/>
-          <w:szCs w:val="24"/>
-        </w:rPr>
-        <w:t>FALSE</w:t>
-      </w:r>
-      <w:proofErr w:type="spellEnd"/>
-      <w:r>
-        <w:rPr>
-          <w:rFonts w:ascii="Courier New" w:hAnsi="Courier New" w:cs="Courier New"/>
-          <w:szCs w:val="24"/>
-        </w:rPr>
-        <w:t xml:space="preserve"> </w:t>
-      </w:r>
-      <w:proofErr w:type="spellStart"/>
-      <w:r>
-        <w:rPr>
-          <w:rFonts w:ascii="Courier New" w:hAnsi="Courier New" w:cs="Courier New"/>
-          <w:szCs w:val="24"/>
-        </w:rPr>
-        <w:t>FALSE</w:t>
-      </w:r>
-      <w:proofErr w:type="spellEnd"/>
-      <w:r>
-        <w:rPr>
-          <w:rFonts w:ascii="Courier New" w:hAnsi="Courier New" w:cs="Courier New"/>
-          <w:szCs w:val="24"/>
-        </w:rPr>
-        <w:t xml:space="preserve"> </w:t>
-      </w:r>
-      <w:proofErr w:type="spellStart"/>
-      <w:r>
-        <w:rPr>
-          <w:rFonts w:ascii="Courier New" w:hAnsi="Courier New" w:cs="Courier New"/>
-          <w:szCs w:val="24"/>
-        </w:rPr>
-        <w:t>FALSE</w:t>
-      </w:r>
-      <w:proofErr w:type="spellEnd"/>
-      <w:r>
-        <w:rPr>
-          <w:rFonts w:ascii="Courier New" w:hAnsi="Courier New" w:cs="Courier New"/>
-          <w:szCs w:val="24"/>
-        </w:rPr>
-        <w:t xml:space="preserve"> </w:t>
-      </w:r>
-      <w:proofErr w:type="spellStart"/>
-      <w:r>
-        <w:rPr>
-          <w:rFonts w:ascii="Courier New" w:hAnsi="Courier New" w:cs="Courier New"/>
-          <w:szCs w:val="24"/>
-        </w:rPr>
-        <w:t>FALSE</w:t>
-      </w:r>
-      <w:proofErr w:type="spellEnd"/>
-      <w:r>
-        <w:rPr>
-          <w:rFonts w:ascii="Courier New" w:hAnsi="Courier New" w:cs="Courier New"/>
-          <w:szCs w:val="24"/>
-        </w:rPr>
-        <w:t xml:space="preserve"> </w:t>
-      </w:r>
-      <w:proofErr w:type="spellStart"/>
-      <w:r>
-        <w:rPr>
-          <w:rFonts w:ascii="Courier New" w:hAnsi="Courier New" w:cs="Courier New"/>
-          <w:szCs w:val="24"/>
-        </w:rPr>
-        <w:t>FALSE</w:t>
-      </w:r>
-      <w:proofErr w:type="spellEnd"/>
-      <w:r>
-        <w:rPr>
-          <w:rFonts w:ascii="Courier New" w:hAnsi="Courier New" w:cs="Courier New"/>
-          <w:szCs w:val="24"/>
-        </w:rPr>
-        <w:t xml:space="preserve">  TRUE FALSE</w:t>
+        <w:t>[193] FALSE FALSE FALSE FALSE FALSE FALSE FALSE FALSE FALSE FALSE  TRUE FALSE</w:t>
       </w:r>
     </w:p>
     <w:p>
@@ -3483,177 +1647,8 @@
           <w:rFonts w:ascii="Courier New" w:hAnsi="Courier New" w:cs="Courier New"/>
           <w:szCs w:val="24"/>
         </w:rPr>
-        <w:t xml:space="preserve">[205] FALSE </w:t>
-      </w:r>
-      <w:proofErr w:type="spellStart"/>
-      <w:r>
-        <w:rPr>
-          <w:rFonts w:ascii="Courier New" w:hAnsi="Courier New" w:cs="Courier New"/>
-          <w:szCs w:val="24"/>
-        </w:rPr>
-        <w:t>FALSE</w:t>
-      </w:r>
-      <w:proofErr w:type="spellEnd"/>
-      <w:r>
-        <w:rPr>
-          <w:rFonts w:ascii="Courier New" w:hAnsi="Courier New" w:cs="Courier New"/>
-          <w:szCs w:val="24"/>
-        </w:rPr>
-        <w:t xml:space="preserve"> </w:t>
-      </w:r>
-      <w:proofErr w:type="spellStart"/>
-      <w:r>
-        <w:rPr>
-          <w:rFonts w:ascii="Courier New" w:hAnsi="Courier New" w:cs="Courier New"/>
-          <w:szCs w:val="24"/>
-        </w:rPr>
-        <w:t>FALSE</w:t>
-      </w:r>
-      <w:proofErr w:type="spellEnd"/>
-      <w:r>
-        <w:rPr>
-          <w:rFonts w:ascii="Courier New" w:hAnsi="Courier New" w:cs="Courier New"/>
-          <w:szCs w:val="24"/>
-        </w:rPr>
-        <w:t xml:space="preserve"> </w:t>
-      </w:r>
-      <w:proofErr w:type="spellStart"/>
-      <w:r>
-        <w:rPr>
-          <w:rFonts w:ascii="Courier New" w:hAnsi="Courier New" w:cs="Courier New"/>
-          <w:szCs w:val="24"/>
-        </w:rPr>
-        <w:t>FALSE</w:t>
-      </w:r>
-      <w:proofErr w:type="spellEnd"/>
-      <w:r>
-        <w:rPr>
-          <w:rFonts w:ascii="Courier New" w:hAnsi="Courier New" w:cs="Courier New"/>
-          <w:szCs w:val="24"/>
-        </w:rPr>
-        <w:t xml:space="preserve"> </w:t>
-      </w:r>
-      <w:proofErr w:type="spellStart"/>
-      <w:r>
-        <w:rPr>
-          <w:rFonts w:ascii="Courier New" w:hAnsi="Courier New" w:cs="Courier New"/>
-          <w:szCs w:val="24"/>
-        </w:rPr>
-        <w:t>FALSE</w:t>
-      </w:r>
-      <w:proofErr w:type="spellEnd"/>
-      <w:r>
-        <w:rPr>
-          <w:rFonts w:ascii="Courier New" w:hAnsi="Courier New" w:cs="Courier New"/>
-          <w:szCs w:val="24"/>
-        </w:rPr>
-        <w:t xml:space="preserve"> </w:t>
-      </w:r>
-      <w:proofErr w:type="spellStart"/>
-      <w:r>
-        <w:rPr>
-          <w:rFonts w:ascii="Courier New" w:hAnsi="Courier New" w:cs="Courier New"/>
-          <w:szCs w:val="24"/>
-        </w:rPr>
-        <w:t>FALSE</w:t>
-      </w:r>
-      <w:proofErr w:type="spellEnd"/>
-      <w:r>
-        <w:rPr>
-          <w:rFonts w:ascii="Courier New" w:hAnsi="Courier New" w:cs="Courier New"/>
-          <w:szCs w:val="24"/>
-        </w:rPr>
-        <w:t xml:space="preserve"> </w:t>
-      </w:r>
-      <w:proofErr w:type="spellStart"/>
-      <w:r>
-        <w:rPr>
-          <w:rFonts w:ascii="Courier New" w:hAnsi="Courier New" w:cs="Courier New"/>
-          <w:szCs w:val="24"/>
-        </w:rPr>
-        <w:t>FALSE</w:t>
-      </w:r>
-      <w:proofErr w:type="spellEnd"/>
-      <w:r>
-        <w:rPr>
-          <w:rFonts w:ascii="Courier New" w:hAnsi="Courier New" w:cs="Courier New"/>
-          <w:szCs w:val="24"/>
-        </w:rPr>
-        <w:t xml:space="preserve"> </w:t>
-      </w:r>
-      <w:proofErr w:type="spellStart"/>
-      <w:r>
-        <w:rPr>
-          <w:rFonts w:ascii="Courier New" w:hAnsi="Courier New" w:cs="Courier New"/>
-          <w:szCs w:val="24"/>
-        </w:rPr>
-        <w:t>FALSE</w:t>
-      </w:r>
-      <w:proofErr w:type="spellEnd"/>
-      <w:r>
-        <w:rPr>
-          <w:rFonts w:ascii="Courier New" w:hAnsi="Courier New" w:cs="Courier New"/>
-          <w:szCs w:val="24"/>
-        </w:rPr>
-        <w:t xml:space="preserve"> </w:t>
-      </w:r>
-      <w:proofErr w:type="spellStart"/>
-      <w:r>
-        <w:rPr>
-          <w:rFonts w:ascii="Courier New" w:hAnsi="Courier New" w:cs="Courier New"/>
-          <w:szCs w:val="24"/>
-        </w:rPr>
-        <w:t>FALSE</w:t>
-      </w:r>
-      <w:proofErr w:type="spellEnd"/>
-      <w:r>
-        <w:rPr>
-          <w:rFonts w:ascii="Courier New" w:hAnsi="Courier New" w:cs="Courier New"/>
-          <w:szCs w:val="24"/>
-        </w:rPr>
-        <w:t xml:space="preserve"> </w:t>
-      </w:r>
-      <w:proofErr w:type="spellStart"/>
-      <w:r>
-        <w:rPr>
-          <w:rFonts w:ascii="Courier New" w:hAnsi="Courier New" w:cs="Courier New"/>
-          <w:szCs w:val="24"/>
-        </w:rPr>
-        <w:t>FALSE</w:t>
-      </w:r>
-      <w:proofErr w:type="spellEnd"/>
-      <w:r>
-        <w:rPr>
-          <w:rFonts w:ascii="Courier New" w:hAnsi="Courier New" w:cs="Courier New"/>
-          <w:szCs w:val="24"/>
-        </w:rPr>
-        <w:t xml:space="preserve"> </w:t>
-      </w:r>
-      <w:proofErr w:type="spellStart"/>
-      <w:r>
-        <w:rPr>
-          <w:rFonts w:ascii="Courier New" w:hAnsi="Courier New" w:cs="Courier New"/>
-          <w:szCs w:val="24"/>
-        </w:rPr>
-        <w:t>FALSE</w:t>
-      </w:r>
-      <w:proofErr w:type="spellEnd"/>
-      <w:r>
-        <w:rPr>
-          <w:rFonts w:ascii="Courier New" w:hAnsi="Courier New" w:cs="Courier New"/>
-          <w:szCs w:val="24"/>
-        </w:rPr>
-        <w:t xml:space="preserve"> </w:t>
-      </w:r>
-      <w:proofErr w:type="spellStart"/>
-      <w:r>
-        <w:rPr>
-          <w:rFonts w:ascii="Courier New" w:hAnsi="Courier New" w:cs="Courier New"/>
-          <w:szCs w:val="24"/>
-        </w:rPr>
-        <w:t>FALSE</w:t>
-      </w:r>
-      <w:proofErr w:type="spellEnd"/>
+        <w:t>[205] FALSE FALSE FALSE FALSE FALSE FALSE FALSE FALSE FALSE FALSE FALSE FALSE</w:t>
+      </w:r>
     </w:p>
     <w:p>
       <w:pPr>
@@ -3669,177 +1664,8 @@
           <w:rFonts w:ascii="Courier New" w:hAnsi="Courier New" w:cs="Courier New"/>
           <w:szCs w:val="24"/>
         </w:rPr>
-        <w:t xml:space="preserve">[217] FALSE </w:t>
-      </w:r>
-      <w:proofErr w:type="spellStart"/>
-      <w:r>
-        <w:rPr>
-          <w:rFonts w:ascii="Courier New" w:hAnsi="Courier New" w:cs="Courier New"/>
-          <w:szCs w:val="24"/>
-        </w:rPr>
-        <w:t>FALSE</w:t>
-      </w:r>
-      <w:proofErr w:type="spellEnd"/>
-      <w:r>
-        <w:rPr>
-          <w:rFonts w:ascii="Courier New" w:hAnsi="Courier New" w:cs="Courier New"/>
-          <w:szCs w:val="24"/>
-        </w:rPr>
-        <w:t xml:space="preserve"> </w:t>
-      </w:r>
-      <w:proofErr w:type="spellStart"/>
-      <w:r>
-        <w:rPr>
-          <w:rFonts w:ascii="Courier New" w:hAnsi="Courier New" w:cs="Courier New"/>
-          <w:szCs w:val="24"/>
-        </w:rPr>
-        <w:t>FALSE</w:t>
-      </w:r>
-      <w:proofErr w:type="spellEnd"/>
-      <w:r>
-        <w:rPr>
-          <w:rFonts w:ascii="Courier New" w:hAnsi="Courier New" w:cs="Courier New"/>
-          <w:szCs w:val="24"/>
-        </w:rPr>
-        <w:t xml:space="preserve"> </w:t>
-      </w:r>
-      <w:proofErr w:type="spellStart"/>
-      <w:r>
-        <w:rPr>
-          <w:rFonts w:ascii="Courier New" w:hAnsi="Courier New" w:cs="Courier New"/>
-          <w:szCs w:val="24"/>
-        </w:rPr>
-        <w:t>FALSE</w:t>
-      </w:r>
-      <w:proofErr w:type="spellEnd"/>
-      <w:r>
-        <w:rPr>
-          <w:rFonts w:ascii="Courier New" w:hAnsi="Courier New" w:cs="Courier New"/>
-          <w:szCs w:val="24"/>
-        </w:rPr>
-        <w:t xml:space="preserve"> </w:t>
-      </w:r>
-      <w:proofErr w:type="spellStart"/>
-      <w:r>
-        <w:rPr>
-          <w:rFonts w:ascii="Courier New" w:hAnsi="Courier New" w:cs="Courier New"/>
-          <w:szCs w:val="24"/>
-        </w:rPr>
-        <w:t>FALSE</w:t>
-      </w:r>
-      <w:proofErr w:type="spellEnd"/>
-      <w:r>
-        <w:rPr>
-          <w:rFonts w:ascii="Courier New" w:hAnsi="Courier New" w:cs="Courier New"/>
-          <w:szCs w:val="24"/>
-        </w:rPr>
-        <w:t xml:space="preserve"> </w:t>
-      </w:r>
-      <w:proofErr w:type="spellStart"/>
-      <w:r>
-        <w:rPr>
-          <w:rFonts w:ascii="Courier New" w:hAnsi="Courier New" w:cs="Courier New"/>
-          <w:szCs w:val="24"/>
-        </w:rPr>
-        <w:t>FALSE</w:t>
-      </w:r>
-      <w:proofErr w:type="spellEnd"/>
-      <w:r>
-        <w:rPr>
-          <w:rFonts w:ascii="Courier New" w:hAnsi="Courier New" w:cs="Courier New"/>
-          <w:szCs w:val="24"/>
-        </w:rPr>
-        <w:t xml:space="preserve"> </w:t>
-      </w:r>
-      <w:proofErr w:type="spellStart"/>
-      <w:r>
-        <w:rPr>
-          <w:rFonts w:ascii="Courier New" w:hAnsi="Courier New" w:cs="Courier New"/>
-          <w:szCs w:val="24"/>
-        </w:rPr>
-        <w:t>FALSE</w:t>
-      </w:r>
-      <w:proofErr w:type="spellEnd"/>
-      <w:r>
-        <w:rPr>
-          <w:rFonts w:ascii="Courier New" w:hAnsi="Courier New" w:cs="Courier New"/>
-          <w:szCs w:val="24"/>
-        </w:rPr>
-        <w:t xml:space="preserve"> </w:t>
-      </w:r>
-      <w:proofErr w:type="spellStart"/>
-      <w:r>
-        <w:rPr>
-          <w:rFonts w:ascii="Courier New" w:hAnsi="Courier New" w:cs="Courier New"/>
-          <w:szCs w:val="24"/>
-        </w:rPr>
-        <w:t>FALSE</w:t>
-      </w:r>
-      <w:proofErr w:type="spellEnd"/>
-      <w:r>
-        <w:rPr>
-          <w:rFonts w:ascii="Courier New" w:hAnsi="Courier New" w:cs="Courier New"/>
-          <w:szCs w:val="24"/>
-        </w:rPr>
-        <w:t xml:space="preserve"> </w:t>
-      </w:r>
-      <w:proofErr w:type="spellStart"/>
-      <w:r>
-        <w:rPr>
-          <w:rFonts w:ascii="Courier New" w:hAnsi="Courier New" w:cs="Courier New"/>
-          <w:szCs w:val="24"/>
-        </w:rPr>
-        <w:t>FALSE</w:t>
-      </w:r>
-      <w:proofErr w:type="spellEnd"/>
-      <w:r>
-        <w:rPr>
-          <w:rFonts w:ascii="Courier New" w:hAnsi="Courier New" w:cs="Courier New"/>
-          <w:szCs w:val="24"/>
-        </w:rPr>
-        <w:t xml:space="preserve"> </w:t>
-      </w:r>
-      <w:proofErr w:type="spellStart"/>
-      <w:r>
-        <w:rPr>
-          <w:rFonts w:ascii="Courier New" w:hAnsi="Courier New" w:cs="Courier New"/>
-          <w:szCs w:val="24"/>
-        </w:rPr>
-        <w:t>FALSE</w:t>
-      </w:r>
-      <w:proofErr w:type="spellEnd"/>
-      <w:r>
-        <w:rPr>
-          <w:rFonts w:ascii="Courier New" w:hAnsi="Courier New" w:cs="Courier New"/>
-          <w:szCs w:val="24"/>
-        </w:rPr>
-        <w:t xml:space="preserve"> </w:t>
-      </w:r>
-      <w:proofErr w:type="spellStart"/>
-      <w:r>
-        <w:rPr>
-          <w:rFonts w:ascii="Courier New" w:hAnsi="Courier New" w:cs="Courier New"/>
-          <w:szCs w:val="24"/>
-        </w:rPr>
-        <w:t>FALSE</w:t>
-      </w:r>
-      <w:proofErr w:type="spellEnd"/>
-      <w:r>
-        <w:rPr>
-          <w:rFonts w:ascii="Courier New" w:hAnsi="Courier New" w:cs="Courier New"/>
-          <w:szCs w:val="24"/>
-        </w:rPr>
-        <w:t xml:space="preserve"> </w:t>
-      </w:r>
-      <w:proofErr w:type="spellStart"/>
-      <w:r>
-        <w:rPr>
-          <w:rFonts w:ascii="Courier New" w:hAnsi="Courier New" w:cs="Courier New"/>
-          <w:szCs w:val="24"/>
-        </w:rPr>
-        <w:t>FALSE</w:t>
-      </w:r>
-      <w:proofErr w:type="spellEnd"/>
+        <w:t>[217] FALSE FALSE FALSE FALSE FALSE FALSE FALSE FALSE FALSE FALSE FALSE FALSE</w:t>
+      </w:r>
     </w:p>
     <w:p>
       <w:pPr>
@@ -3855,177 +1681,8 @@
           <w:rFonts w:ascii="Courier New" w:hAnsi="Courier New" w:cs="Courier New"/>
           <w:szCs w:val="24"/>
         </w:rPr>
-        <w:t xml:space="preserve">[229] FALSE </w:t>
-      </w:r>
-      <w:proofErr w:type="spellStart"/>
-      <w:r>
-        <w:rPr>
-          <w:rFonts w:ascii="Courier New" w:hAnsi="Courier New" w:cs="Courier New"/>
-          <w:szCs w:val="24"/>
-        </w:rPr>
-        <w:t>FALSE</w:t>
-      </w:r>
-      <w:proofErr w:type="spellEnd"/>
-      <w:r>
-        <w:rPr>
-          <w:rFonts w:ascii="Courier New" w:hAnsi="Courier New" w:cs="Courier New"/>
-          <w:szCs w:val="24"/>
-        </w:rPr>
-        <w:t xml:space="preserve"> </w:t>
-      </w:r>
-      <w:proofErr w:type="spellStart"/>
-      <w:r>
-        <w:rPr>
-          <w:rFonts w:ascii="Courier New" w:hAnsi="Courier New" w:cs="Courier New"/>
-          <w:szCs w:val="24"/>
-        </w:rPr>
-        <w:t>FALSE</w:t>
-      </w:r>
-      <w:proofErr w:type="spellEnd"/>
-      <w:r>
-        <w:rPr>
-          <w:rFonts w:ascii="Courier New" w:hAnsi="Courier New" w:cs="Courier New"/>
-          <w:szCs w:val="24"/>
-        </w:rPr>
-        <w:t xml:space="preserve"> </w:t>
-      </w:r>
-      <w:proofErr w:type="spellStart"/>
-      <w:r>
-        <w:rPr>
-          <w:rFonts w:ascii="Courier New" w:hAnsi="Courier New" w:cs="Courier New"/>
-          <w:szCs w:val="24"/>
-        </w:rPr>
-        <w:t>FALSE</w:t>
-      </w:r>
-      <w:proofErr w:type="spellEnd"/>
-      <w:r>
-        <w:rPr>
-          <w:rFonts w:ascii="Courier New" w:hAnsi="Courier New" w:cs="Courier New"/>
-          <w:szCs w:val="24"/>
-        </w:rPr>
-        <w:t xml:space="preserve"> </w:t>
-      </w:r>
-      <w:proofErr w:type="spellStart"/>
-      <w:r>
-        <w:rPr>
-          <w:rFonts w:ascii="Courier New" w:hAnsi="Courier New" w:cs="Courier New"/>
-          <w:szCs w:val="24"/>
-        </w:rPr>
-        <w:t>FALSE</w:t>
-      </w:r>
-      <w:proofErr w:type="spellEnd"/>
-      <w:r>
-        <w:rPr>
-          <w:rFonts w:ascii="Courier New" w:hAnsi="Courier New" w:cs="Courier New"/>
-          <w:szCs w:val="24"/>
-        </w:rPr>
-        <w:t xml:space="preserve"> </w:t>
-      </w:r>
-      <w:proofErr w:type="spellStart"/>
-      <w:r>
-        <w:rPr>
-          <w:rFonts w:ascii="Courier New" w:hAnsi="Courier New" w:cs="Courier New"/>
-          <w:szCs w:val="24"/>
-        </w:rPr>
-        <w:t>FALSE</w:t>
-      </w:r>
-      <w:proofErr w:type="spellEnd"/>
-      <w:r>
-        <w:rPr>
-          <w:rFonts w:ascii="Courier New" w:hAnsi="Courier New" w:cs="Courier New"/>
-          <w:szCs w:val="24"/>
-        </w:rPr>
-        <w:t xml:space="preserve"> </w:t>
-      </w:r>
-      <w:proofErr w:type="spellStart"/>
-      <w:r>
-        <w:rPr>
-          <w:rFonts w:ascii="Courier New" w:hAnsi="Courier New" w:cs="Courier New"/>
-          <w:szCs w:val="24"/>
-        </w:rPr>
-        <w:t>FALSE</w:t>
-      </w:r>
-      <w:proofErr w:type="spellEnd"/>
-      <w:r>
-        <w:rPr>
-          <w:rFonts w:ascii="Courier New" w:hAnsi="Courier New" w:cs="Courier New"/>
-          <w:szCs w:val="24"/>
-        </w:rPr>
-        <w:t xml:space="preserve"> </w:t>
-      </w:r>
-      <w:proofErr w:type="spellStart"/>
-      <w:r>
-        <w:rPr>
-          <w:rFonts w:ascii="Courier New" w:hAnsi="Courier New" w:cs="Courier New"/>
-          <w:szCs w:val="24"/>
-        </w:rPr>
-        <w:t>FALSE</w:t>
-      </w:r>
-      <w:proofErr w:type="spellEnd"/>
-      <w:r>
-        <w:rPr>
-          <w:rFonts w:ascii="Courier New" w:hAnsi="Courier New" w:cs="Courier New"/>
-          <w:szCs w:val="24"/>
-        </w:rPr>
-        <w:t xml:space="preserve"> </w:t>
-      </w:r>
-      <w:proofErr w:type="spellStart"/>
-      <w:r>
-        <w:rPr>
-          <w:rFonts w:ascii="Courier New" w:hAnsi="Courier New" w:cs="Courier New"/>
-          <w:szCs w:val="24"/>
-        </w:rPr>
-        <w:t>FALSE</w:t>
-      </w:r>
-      <w:proofErr w:type="spellEnd"/>
-      <w:r>
-        <w:rPr>
-          <w:rFonts w:ascii="Courier New" w:hAnsi="Courier New" w:cs="Courier New"/>
-          <w:szCs w:val="24"/>
-        </w:rPr>
-        <w:t xml:space="preserve"> </w:t>
-      </w:r>
-      <w:proofErr w:type="spellStart"/>
-      <w:r>
-        <w:rPr>
-          <w:rFonts w:ascii="Courier New" w:hAnsi="Courier New" w:cs="Courier New"/>
-          <w:szCs w:val="24"/>
-        </w:rPr>
-        <w:t>FALSE</w:t>
-      </w:r>
-      <w:proofErr w:type="spellEnd"/>
-      <w:r>
-        <w:rPr>
-          <w:rFonts w:ascii="Courier New" w:hAnsi="Courier New" w:cs="Courier New"/>
-          <w:szCs w:val="24"/>
-        </w:rPr>
-        <w:t xml:space="preserve"> </w:t>
-      </w:r>
-      <w:proofErr w:type="spellStart"/>
-      <w:r>
-        <w:rPr>
-          <w:rFonts w:ascii="Courier New" w:hAnsi="Courier New" w:cs="Courier New"/>
-          <w:szCs w:val="24"/>
-        </w:rPr>
-        <w:t>FALSE</w:t>
-      </w:r>
-      <w:proofErr w:type="spellEnd"/>
-      <w:r>
-        <w:rPr>
-          <w:rFonts w:ascii="Courier New" w:hAnsi="Courier New" w:cs="Courier New"/>
-          <w:szCs w:val="24"/>
-        </w:rPr>
-        <w:t xml:space="preserve"> </w:t>
-      </w:r>
-      <w:proofErr w:type="spellStart"/>
-      <w:r>
-        <w:rPr>
-          <w:rFonts w:ascii="Courier New" w:hAnsi="Courier New" w:cs="Courier New"/>
-          <w:szCs w:val="24"/>
-        </w:rPr>
-        <w:t>FALSE</w:t>
-      </w:r>
-      <w:proofErr w:type="spellEnd"/>
+        <w:t>[229] FALSE FALSE FALSE FALSE FALSE FALSE FALSE FALSE FALSE FALSE FALSE FALSE</w:t>
+      </w:r>
     </w:p>
     <w:p>
       <w:pPr>
@@ -5321,8 +2978,8 @@
         <w:lastRenderedPageBreak/>
         <w:drawing>
           <wp:inline distT="0" distB="0" distL="0" distR="0">
-            <wp:extent cx="3844661" cy="3839704"/>
-            <wp:effectExtent l="19050" t="0" r="3439" b="0"/>
+            <wp:extent cx="3437745" cy="3433313"/>
+            <wp:effectExtent l="19050" t="0" r="0" b="0"/>
             <wp:docPr id="5" name="Picture 1"/>
             <wp:cNvGraphicFramePr>
               <a:graphicFrameLocks xmlns:a="http://schemas.openxmlformats.org/drawingml/2006/main" noChangeAspect="1"/>
@@ -5346,7 +3003,7 @@
                   <pic:spPr bwMode="auto">
                     <a:xfrm>
                       <a:off x="0" y="0"/>
-                      <a:ext cx="3848519" cy="3843557"/>
+                      <a:ext cx="3443212" cy="3438772"/>
                     </a:xfrm>
                     <a:prstGeom prst="rect">
                       <a:avLst/>
@@ -5533,6 +3190,19 @@
       </w:r>
     </w:p>
     <w:p/>
+    <w:p>
+      <w:r>
+        <w:t xml:space="preserve">I have also taken the script written by Andy and Tabitha and changed it around to work with the shapefile’s I’ve been using. For now, I’ve stopped after calculating the cost distance between points 111 and 116 because I’m not sure what the rest of the code does. </w:t>
+      </w:r>
+    </w:p>
+    <w:p>
+      <w:r>
+        <w:t xml:space="preserve">Everything so far seemed to work well with the script after some minor modifications. </w:t>
+      </w:r>
+      <w:r>
+        <w:t>I have added my version of the script to the repository</w:t>
+      </w:r>
+    </w:p>
     <w:p/>
     <w:sectPr>
       <w:pgSz w:w="12240" w:h="15840"/>
@@ -6429,7 +4099,7 @@
 </file>
 
 <file path=customXml/itemProps1.xml><?xml version="1.0" encoding="utf-8"?>
-<ds:datastoreItem xmlns:ds="http://schemas.openxmlformats.org/officeDocument/2006/customXml" ds:itemID="{397714BD-7205-499E-AD78-7D724511E909}">
+<ds:datastoreItem xmlns:ds="http://schemas.openxmlformats.org/officeDocument/2006/customXml" ds:itemID="{F41D5154-89E5-40CD-9745-B11377213DFE}">
   <ds:schemaRefs>
     <ds:schemaRef ds:uri="http://schemas.openxmlformats.org/officeDocument/2006/bibliography"/>
   </ds:schemaRefs>

</xml_diff>

<commit_message>
Updated steps and added modified script file for stream buffering stuff
</commit_message>
<xml_diff>
--- a/StreamBuffering/StreambufferingSteps.docx
+++ b/StreamBuffering/StreambufferingSteps.docx
@@ -14,7 +14,14 @@
           <w:sz w:val="24"/>
           <w:szCs w:val="24"/>
         </w:rPr>
-        <w:t>Buffering Stuff</w:t>
+        <w:t>B</w:t>
+      </w:r>
+      <w:r>
+        <w:rPr>
+          <w:sz w:val="24"/>
+          <w:szCs w:val="24"/>
+        </w:rPr>
+        <w:t>uffering Stuff</w:t>
       </w:r>
     </w:p>
     <w:p>
@@ -4099,7 +4106,7 @@
 </file>
 
 <file path=customXml/itemProps1.xml><?xml version="1.0" encoding="utf-8"?>
-<ds:datastoreItem xmlns:ds="http://schemas.openxmlformats.org/officeDocument/2006/customXml" ds:itemID="{F41D5154-89E5-40CD-9745-B11377213DFE}">
+<ds:datastoreItem xmlns:ds="http://schemas.openxmlformats.org/officeDocument/2006/customXml" ds:itemID="{87C986E8-CD0C-41C6-A143-C98A861AC3CF}">
   <ds:schemaRefs>
     <ds:schemaRef ds:uri="http://schemas.openxmlformats.org/officeDocument/2006/bibliography"/>
   </ds:schemaRefs>

</xml_diff>

<commit_message>
updated how to doc
</commit_message>
<xml_diff>
--- a/StreamBuffering/StreambufferingSteps.docx
+++ b/StreamBuffering/StreambufferingSteps.docx
@@ -4201,6 +4201,9 @@
     <w:p>
       <w:r>
         <w:t>Here is what it looked like</w:t>
+      </w:r>
+      <w:r>
+        <w:t>:</w:t>
       </w:r>
     </w:p>
     <w:p>
@@ -5215,7 +5218,7 @@
 </file>
 
 <file path=customXml/itemProps1.xml><?xml version="1.0" encoding="utf-8"?>
-<ds:datastoreItem xmlns:ds="http://schemas.openxmlformats.org/officeDocument/2006/customXml" ds:itemID="{8A1AF3A8-916A-4118-87D6-E6214CDB7548}">
+<ds:datastoreItem xmlns:ds="http://schemas.openxmlformats.org/officeDocument/2006/customXml" ds:itemID="{3FD1FD65-6E6B-4F71-B544-D333C84A8B87}">
   <ds:schemaRefs>
     <ds:schemaRef ds:uri="http://schemas.openxmlformats.org/officeDocument/2006/bibliography"/>
   </ds:schemaRefs>

</xml_diff>

<commit_message>
suggested new title for Stream buffering document
</commit_message>
<xml_diff>
--- a/StreamBuffering/StreambufferingSteps.docx
+++ b/StreamBuffering/StreambufferingSteps.docx
@@ -1,7 +1,24 @@
 
 <file path=word/document.xml><?xml version="1.0" encoding="utf-8"?>
-<w:document xmlns:ve="http://schemas.openxmlformats.org/markup-compatibility/2006" xmlns:o="urn:schemas-microsoft-com:office:office" xmlns:r="http://schemas.openxmlformats.org/officeDocument/2006/relationships" xmlns:m="http://schemas.openxmlformats.org/officeDocument/2006/math" xmlns:v="urn:schemas-microsoft-com:vml" xmlns:wp="http://schemas.openxmlformats.org/drawingml/2006/wordprocessingDrawing" xmlns:w10="urn:schemas-microsoft-com:office:word" xmlns:w="http://schemas.openxmlformats.org/wordprocessingml/2006/main" xmlns:wne="http://schemas.microsoft.com/office/word/2006/wordml">
+<w:document xmlns:wpc="http://schemas.microsoft.com/office/word/2010/wordprocessingCanvas" xmlns:mc="http://schemas.openxmlformats.org/markup-compatibility/2006" xmlns:o="urn:schemas-microsoft-com:office:office" xmlns:r="http://schemas.openxmlformats.org/officeDocument/2006/relationships" xmlns:m="http://schemas.openxmlformats.org/officeDocument/2006/math" xmlns:v="urn:schemas-microsoft-com:vml" xmlns:wp14="http://schemas.microsoft.com/office/word/2010/wordprocessingDrawing" xmlns:wp="http://schemas.openxmlformats.org/drawingml/2006/wordprocessingDrawing" xmlns:w10="urn:schemas-microsoft-com:office:word" xmlns:w="http://schemas.openxmlformats.org/wordprocessingml/2006/main" xmlns:w14="http://schemas.microsoft.com/office/word/2010/wordml" xmlns:wpg="http://schemas.microsoft.com/office/word/2010/wordprocessingGroup" xmlns:wpi="http://schemas.microsoft.com/office/word/2010/wordprocessingInk" xmlns:wne="http://schemas.microsoft.com/office/word/2006/wordml" xmlns:wps="http://schemas.microsoft.com/office/word/2010/wordprocessingShape" mc:Ignorable="w14 wp14">
   <w:body>
+    <w:p>
+      <w:pPr>
+        <w:rPr>
+          <w:b/>
+          <w:sz w:val="24"/>
+          <w:szCs w:val="24"/>
+        </w:rPr>
+      </w:pPr>
+      <w:r>
+        <w:rPr>
+          <w:b/>
+          <w:sz w:val="24"/>
+          <w:szCs w:val="24"/>
+        </w:rPr>
+        <w:t>Doing GIS Calculations in R for Spatial Capture-Recapture Models</w:t>
+      </w:r>
+    </w:p>
     <w:p>
       <w:pPr>
         <w:rPr>
@@ -93,6 +110,8 @@
         </w:rPr>
         <w:t xml:space="preserve">A way to buffer a stream network by a certain amount (like 100m) </w:t>
       </w:r>
+      <w:bookmarkStart w:id="0" w:name="_GoBack"/>
+      <w:bookmarkEnd w:id="0"/>
     </w:p>
     <w:p>
       <w:pPr>
@@ -503,6 +522,7 @@
           <w:sz w:val="24"/>
           <w:szCs w:val="24"/>
         </w:rPr>
+        <w:lastRenderedPageBreak/>
         <w:t xml:space="preserve">To get something to use for the stream network, </w:t>
       </w:r>
       <w:r>
@@ -556,7 +576,7 @@
         </w:rPr>
         <w:t>S (</w:t>
       </w:r>
-      <w:hyperlink r:id="rId6" w:history="1">
+      <w:hyperlink r:id="rId7" w:history="1">
         <w:r>
           <w:rPr>
             <w:rStyle w:val="Hyperlink"/>
@@ -583,17 +603,7 @@
           <w:sz w:val="24"/>
           <w:szCs w:val="24"/>
         </w:rPr>
-        <w:t xml:space="preserve">If you want a </w:t>
-      </w:r>
-      <w:r>
-        <w:rPr>
-          <w:rFonts w:cs="Helv"/>
-          <w:color w:val="000000"/>
-          <w:sz w:val="24"/>
-          <w:szCs w:val="24"/>
-        </w:rPr>
-        <w:lastRenderedPageBreak/>
-        <w:t xml:space="preserve">different stream network, it took them a couple hours to email me the link to download. </w:t>
+        <w:t xml:space="preserve">If you want a different stream network, it took them a couple hours to email me the link to download. </w:t>
       </w:r>
       <w:r>
         <w:rPr>
@@ -887,27 +897,7 @@
           <w:sz w:val="20"/>
           <w:szCs w:val="20"/>
         </w:rPr>
-        <w:t xml:space="preserve">, </w:t>
-      </w:r>
-      <w:proofErr w:type="spellStart"/>
-      <w:r>
-        <w:rPr>
-          <w:rFonts w:ascii="Courier New" w:hAnsi="Courier New" w:cs="Courier New"/>
-          <w:color w:val="000000"/>
-          <w:sz w:val="20"/>
-          <w:szCs w:val="20"/>
-        </w:rPr>
-        <w:t>col</w:t>
-      </w:r>
-      <w:proofErr w:type="spellEnd"/>
-      <w:r>
-        <w:rPr>
-          <w:rFonts w:ascii="Courier New" w:hAnsi="Courier New" w:cs="Courier New"/>
-          <w:color w:val="000000"/>
-          <w:sz w:val="20"/>
-          <w:szCs w:val="20"/>
-        </w:rPr>
-        <w:t>="blue")</w:t>
+        <w:t>, col="blue")</w:t>
       </w:r>
     </w:p>
     <w:p>
@@ -946,7 +936,7 @@
                     </pic:cNvPicPr>
                   </pic:nvPicPr>
                   <pic:blipFill>
-                    <a:blip r:embed="rId7" cstate="print"/>
+                    <a:blip r:embed="rId8" cstate="print"/>
                     <a:srcRect l="10944" t="10266" r="4340" b="11162"/>
                     <a:stretch>
                       <a:fillRect/>
@@ -1223,27 +1213,7 @@
           <w:sz w:val="20"/>
           <w:szCs w:val="20"/>
         </w:rPr>
-        <w:t xml:space="preserve">, </w:t>
-      </w:r>
-      <w:proofErr w:type="spellStart"/>
-      <w:r>
-        <w:rPr>
-          <w:rFonts w:ascii="Courier New" w:hAnsi="Courier New" w:cs="Courier New"/>
-          <w:color w:val="000000"/>
-          <w:sz w:val="20"/>
-          <w:szCs w:val="20"/>
-        </w:rPr>
-        <w:t>col</w:t>
-      </w:r>
-      <w:proofErr w:type="spellEnd"/>
-      <w:r>
-        <w:rPr>
-          <w:rFonts w:ascii="Courier New" w:hAnsi="Courier New" w:cs="Courier New"/>
-          <w:color w:val="000000"/>
-          <w:sz w:val="20"/>
-          <w:szCs w:val="20"/>
-        </w:rPr>
-        <w:t>="blue", add=TRUE)</w:t>
+        <w:t>, col="blue", add=TRUE)</w:t>
       </w:r>
     </w:p>
     <w:p>
@@ -1302,7 +1272,7 @@
                     </pic:cNvPicPr>
                   </pic:nvPicPr>
                   <pic:blipFill>
-                    <a:blip r:embed="rId8" cstate="print"/>
+                    <a:blip r:embed="rId9" cstate="print"/>
                     <a:srcRect l="11106" t="11562" r="10563" b="12188"/>
                     <a:stretch>
                       <a:fillRect/>
@@ -1659,23 +1629,7 @@
           <w:rFonts w:ascii="Courier New" w:hAnsi="Courier New" w:cs="Courier New"/>
           <w:szCs w:val="24"/>
         </w:rPr>
-        <w:t xml:space="preserve">, </w:t>
-      </w:r>
-      <w:proofErr w:type="spellStart"/>
-      <w:r>
-        <w:rPr>
-          <w:rFonts w:ascii="Courier New" w:hAnsi="Courier New" w:cs="Courier New"/>
-          <w:szCs w:val="24"/>
-        </w:rPr>
-        <w:t>col</w:t>
-      </w:r>
-      <w:proofErr w:type="spellEnd"/>
-      <w:r>
-        <w:rPr>
-          <w:rFonts w:ascii="Courier New" w:hAnsi="Courier New" w:cs="Courier New"/>
-          <w:szCs w:val="24"/>
-        </w:rPr>
-        <w:t>=”blue”, add=TRUE)</w:t>
+        <w:t>, col=”blue”, add=TRUE)</w:t>
       </w:r>
     </w:p>
     <w:p>
@@ -1766,7 +1720,7 @@
                     </pic:cNvPicPr>
                   </pic:nvPicPr>
                   <pic:blipFill>
-                    <a:blip r:embed="rId9" cstate="print"/>
+                    <a:blip r:embed="rId10" cstate="print"/>
                     <a:srcRect l="12667" t="11859" r="7483" b="13782"/>
                     <a:stretch>
                       <a:fillRect/>
@@ -1872,7 +1826,7 @@
         </w:rPr>
         <w:t xml:space="preserve">Next, I had to figure out which grid points fell within the buffer. After searching around awhile, I found this example online: </w:t>
       </w:r>
-      <w:hyperlink r:id="rId10" w:history="1">
+      <w:hyperlink r:id="rId11" w:history="1">
         <w:r>
           <w:rPr>
             <w:rStyle w:val="Hyperlink"/>
@@ -5125,13 +5079,22 @@
         </w:rPr>
         <w:t>[</w:t>
       </w:r>
+      <w:proofErr w:type="spellStart"/>
       <w:proofErr w:type="gramEnd"/>
       <w:r>
         <w:rPr>
           <w:rFonts w:ascii="Courier New" w:hAnsi="Courier New" w:cs="Courier New"/>
           <w:szCs w:val="24"/>
         </w:rPr>
-        <w:t>inside.buf, ]</w:t>
+        <w:t>inside.buf</w:t>
+      </w:r>
+      <w:proofErr w:type="spellEnd"/>
+      <w:r>
+        <w:rPr>
+          <w:rFonts w:ascii="Courier New" w:hAnsi="Courier New" w:cs="Courier New"/>
+          <w:szCs w:val="24"/>
+        </w:rPr>
+        <w:t>, ]</w:t>
       </w:r>
     </w:p>
     <w:p>
@@ -5193,23 +5156,7 @@
           <w:rFonts w:ascii="Courier New" w:hAnsi="Courier New" w:cs="Courier New"/>
           <w:szCs w:val="24"/>
         </w:rPr>
-        <w:t xml:space="preserve">, </w:t>
-      </w:r>
-      <w:proofErr w:type="spellStart"/>
-      <w:r>
-        <w:rPr>
-          <w:rFonts w:ascii="Courier New" w:hAnsi="Courier New" w:cs="Courier New"/>
-          <w:szCs w:val="24"/>
-        </w:rPr>
-        <w:t>col</w:t>
-      </w:r>
-      <w:proofErr w:type="spellEnd"/>
-      <w:r>
-        <w:rPr>
-          <w:rFonts w:ascii="Courier New" w:hAnsi="Courier New" w:cs="Courier New"/>
-          <w:szCs w:val="24"/>
-        </w:rPr>
-        <w:t>="blue")</w:t>
+        <w:t>, col="blue")</w:t>
       </w:r>
     </w:p>
     <w:p>
@@ -5346,23 +5293,7 @@
           <w:rFonts w:ascii="Courier New" w:hAnsi="Courier New" w:cs="Courier New"/>
           <w:szCs w:val="24"/>
         </w:rPr>
-        <w:t xml:space="preserve">=20, </w:t>
-      </w:r>
-      <w:proofErr w:type="spellStart"/>
-      <w:r>
-        <w:rPr>
-          <w:rFonts w:ascii="Courier New" w:hAnsi="Courier New" w:cs="Courier New"/>
-          <w:szCs w:val="24"/>
-        </w:rPr>
-        <w:t>col</w:t>
-      </w:r>
-      <w:proofErr w:type="spellEnd"/>
-      <w:r>
-        <w:rPr>
-          <w:rFonts w:ascii="Courier New" w:hAnsi="Courier New" w:cs="Courier New"/>
-          <w:szCs w:val="24"/>
-        </w:rPr>
-        <w:t>="red")</w:t>
+        <w:t>=20, col="red")</w:t>
       </w:r>
     </w:p>
     <w:p>
@@ -5428,7 +5359,7 @@
                     </pic:cNvPicPr>
                   </pic:nvPicPr>
                   <pic:blipFill>
-                    <a:blip r:embed="rId11" cstate="print"/>
+                    <a:blip r:embed="rId12" cstate="print"/>
                     <a:srcRect l="11013" t="9471" r="3052" b="11855"/>
                     <a:stretch>
                       <a:fillRect/>
@@ -5891,7 +5822,27 @@
           <w:sz w:val="20"/>
           <w:szCs w:val="24"/>
         </w:rPr>
-        <w:t>[lower.tri(</w:t>
+        <w:t>[</w:t>
+      </w:r>
+      <w:proofErr w:type="spellStart"/>
+      <w:r>
+        <w:rPr>
+          <w:rFonts w:ascii="Courier New" w:hAnsi="Courier New" w:cs="Courier New"/>
+          <w:color w:val="000000"/>
+          <w:sz w:val="20"/>
+          <w:szCs w:val="24"/>
+        </w:rPr>
+        <w:t>lower.tri</w:t>
+      </w:r>
+      <w:proofErr w:type="spellEnd"/>
+      <w:r>
+        <w:rPr>
+          <w:rFonts w:ascii="Courier New" w:hAnsi="Courier New" w:cs="Courier New"/>
+          <w:color w:val="000000"/>
+          <w:sz w:val="20"/>
+          <w:szCs w:val="24"/>
+        </w:rPr>
+        <w:t>(</w:t>
       </w:r>
       <w:proofErr w:type="spellStart"/>
       <w:r>
@@ -6019,7 +5970,7 @@
                     </pic:cNvPicPr>
                   </pic:nvPicPr>
                   <pic:blipFill>
-                    <a:blip r:embed="rId12" cstate="print"/>
+                    <a:blip r:embed="rId13" cstate="print"/>
                     <a:srcRect/>
                     <a:stretch>
                       <a:fillRect/>
@@ -6088,7 +6039,7 @@
                     </pic:cNvPicPr>
                   </pic:nvPicPr>
                   <pic:blipFill>
-                    <a:blip r:embed="rId13" cstate="print"/>
+                    <a:blip r:embed="rId14" cstate="print"/>
                     <a:srcRect/>
                     <a:stretch>
                       <a:fillRect/>
@@ -6162,7 +6113,7 @@
                     </pic:cNvPicPr>
                   </pic:nvPicPr>
                   <pic:blipFill>
-                    <a:blip r:embed="rId14" cstate="print"/>
+                    <a:blip r:embed="rId15" cstate="print"/>
                     <a:srcRect/>
                     <a:stretch>
                       <a:fillRect/>
@@ -6236,7 +6187,7 @@
                     </pic:cNvPicPr>
                   </pic:nvPicPr>
                   <pic:blipFill>
-                    <a:blip r:embed="rId15" cstate="print"/>
+                    <a:blip r:embed="rId16" cstate="print"/>
                     <a:srcRect/>
                     <a:stretch>
                       <a:fillRect/>
@@ -6402,7 +6353,23 @@
           <w:rFonts w:ascii="Courier New" w:hAnsi="Courier New" w:cs="Courier New"/>
           <w:sz w:val="20"/>
         </w:rPr>
-        <w:t>matrix(pts[116,],</w:t>
+        <w:t>matrix(</w:t>
+      </w:r>
+      <w:proofErr w:type="spellStart"/>
+      <w:r>
+        <w:rPr>
+          <w:rFonts w:ascii="Courier New" w:hAnsi="Courier New" w:cs="Courier New"/>
+          <w:sz w:val="20"/>
+        </w:rPr>
+        <w:t>pts</w:t>
+      </w:r>
+      <w:proofErr w:type="spellEnd"/>
+      <w:r>
+        <w:rPr>
+          <w:rFonts w:ascii="Courier New" w:hAnsi="Courier New" w:cs="Courier New"/>
+          <w:sz w:val="20"/>
+        </w:rPr>
+        <w:t>[116,],</w:t>
       </w:r>
       <w:proofErr w:type="spellStart"/>
       <w:r>
@@ -6418,23 +6385,7 @@
           <w:rFonts w:ascii="Courier New" w:hAnsi="Courier New" w:cs="Courier New"/>
           <w:sz w:val="20"/>
         </w:rPr>
-        <w:t>=2),</w:t>
-      </w:r>
-      <w:proofErr w:type="spellStart"/>
-      <w:r>
-        <w:rPr>
-          <w:rFonts w:ascii="Courier New" w:hAnsi="Courier New" w:cs="Courier New"/>
-          <w:sz w:val="20"/>
-        </w:rPr>
-        <w:t>col</w:t>
-      </w:r>
-      <w:proofErr w:type="spellEnd"/>
-      <w:r>
-        <w:rPr>
-          <w:rFonts w:ascii="Courier New" w:hAnsi="Courier New" w:cs="Courier New"/>
-          <w:sz w:val="20"/>
-        </w:rPr>
-        <w:t>="red")</w:t>
+        <w:t>=2),col="red")</w:t>
       </w:r>
     </w:p>
     <w:p>
@@ -6460,7 +6411,23 @@
           <w:rFonts w:ascii="Courier New" w:hAnsi="Courier New" w:cs="Courier New"/>
           <w:sz w:val="20"/>
         </w:rPr>
-        <w:t>matrix(pts[111,],</w:t>
+        <w:t>matrix(</w:t>
+      </w:r>
+      <w:proofErr w:type="spellStart"/>
+      <w:r>
+        <w:rPr>
+          <w:rFonts w:ascii="Courier New" w:hAnsi="Courier New" w:cs="Courier New"/>
+          <w:sz w:val="20"/>
+        </w:rPr>
+        <w:t>pts</w:t>
+      </w:r>
+      <w:proofErr w:type="spellEnd"/>
+      <w:r>
+        <w:rPr>
+          <w:rFonts w:ascii="Courier New" w:hAnsi="Courier New" w:cs="Courier New"/>
+          <w:sz w:val="20"/>
+        </w:rPr>
+        <w:t>[111,],</w:t>
       </w:r>
       <w:proofErr w:type="spellStart"/>
       <w:r>
@@ -6476,23 +6443,7 @@
           <w:rFonts w:ascii="Courier New" w:hAnsi="Courier New" w:cs="Courier New"/>
           <w:sz w:val="20"/>
         </w:rPr>
-        <w:t>=2),</w:t>
-      </w:r>
-      <w:proofErr w:type="spellStart"/>
-      <w:r>
-        <w:rPr>
-          <w:rFonts w:ascii="Courier New" w:hAnsi="Courier New" w:cs="Courier New"/>
-          <w:sz w:val="20"/>
-        </w:rPr>
-        <w:t>col</w:t>
-      </w:r>
-      <w:proofErr w:type="spellEnd"/>
-      <w:r>
-        <w:rPr>
-          <w:rFonts w:ascii="Courier New" w:hAnsi="Courier New" w:cs="Courier New"/>
-          <w:sz w:val="20"/>
-        </w:rPr>
-        <w:t>="blue")</w:t>
+        <w:t>=2),col="blue")</w:t>
       </w:r>
     </w:p>
     <w:p>
@@ -6566,7 +6517,7 @@
                     </pic:cNvPicPr>
                   </pic:nvPicPr>
                   <pic:blipFill>
-                    <a:blip r:embed="rId16" cstate="print"/>
+                    <a:blip r:embed="rId17" cstate="print"/>
                     <a:srcRect/>
                     <a:stretch>
                       <a:fillRect/>
@@ -6792,15 +6743,7 @@
     </w:p>
     <w:p>
       <w:r>
-        <w:t xml:space="preserve">For the more recent stuff I’ve clipped the stream network to just include the main water body in </w:t>
-      </w:r>
-      <w:proofErr w:type="spellStart"/>
-      <w:r>
-        <w:t>Patuxent</w:t>
-      </w:r>
-      <w:proofErr w:type="spellEnd"/>
-      <w:r>
-        <w:t xml:space="preserve"> to keep things simpler.  </w:t>
+        <w:t xml:space="preserve">For the more recent stuff I’ve clipped the stream network to just include the main water body in Patuxent to keep things simpler.  </w:t>
       </w:r>
     </w:p>
     <w:p>
@@ -6922,7 +6865,25 @@
           <w:color w:val="FF0000"/>
           <w:sz w:val="20"/>
         </w:rPr>
-        <w:t>&lt;- as.psp(</w:t>
+        <w:t xml:space="preserve">&lt;- </w:t>
+      </w:r>
+      <w:proofErr w:type="spellStart"/>
+      <w:r>
+        <w:rPr>
+          <w:rFonts w:ascii="Courier New" w:hAnsi="Courier New" w:cs="Courier New"/>
+          <w:color w:val="FF0000"/>
+          <w:sz w:val="20"/>
+        </w:rPr>
+        <w:t>as.psp</w:t>
+      </w:r>
+      <w:proofErr w:type="spellEnd"/>
+      <w:r>
+        <w:rPr>
+          <w:rFonts w:ascii="Courier New" w:hAnsi="Courier New" w:cs="Courier New"/>
+          <w:color w:val="FF0000"/>
+          <w:sz w:val="20"/>
+        </w:rPr>
+        <w:t>(</w:t>
       </w:r>
       <w:proofErr w:type="spellStart"/>
       <w:r>
@@ -7154,7 +7115,7 @@
                     </pic:cNvPicPr>
                   </pic:nvPicPr>
                   <pic:blipFill>
-                    <a:blip r:embed="rId17" cstate="print"/>
+                    <a:blip r:embed="rId18" cstate="print"/>
                     <a:srcRect/>
                     <a:stretch>
                       <a:fillRect/>
@@ -7408,25 +7369,7 @@
           <w:color w:val="FF0000"/>
           <w:sz w:val="20"/>
         </w:rPr>
-        <w:t xml:space="preserve">=".", </w:t>
-      </w:r>
-      <w:proofErr w:type="spellStart"/>
-      <w:r>
-        <w:rPr>
-          <w:rFonts w:ascii="Courier New" w:hAnsi="Courier New" w:cs="Courier New"/>
-          <w:color w:val="FF0000"/>
-          <w:sz w:val="20"/>
-        </w:rPr>
-        <w:t>col</w:t>
-      </w:r>
-      <w:proofErr w:type="spellEnd"/>
-      <w:r>
-        <w:rPr>
-          <w:rFonts w:ascii="Courier New" w:hAnsi="Courier New" w:cs="Courier New"/>
-          <w:color w:val="FF0000"/>
-          <w:sz w:val="20"/>
-        </w:rPr>
-        <w:t xml:space="preserve">="blue", add=TRUE) </w:t>
+        <w:t xml:space="preserve">=".", col="blue", add=TRUE) </w:t>
       </w:r>
     </w:p>
     <w:p>
@@ -7467,7 +7410,7 @@
                     </pic:cNvPicPr>
                   </pic:nvPicPr>
                   <pic:blipFill>
-                    <a:blip r:embed="rId18" cstate="print"/>
+                    <a:blip r:embed="rId19" cstate="print"/>
                     <a:srcRect/>
                     <a:stretch>
                       <a:fillRect/>
@@ -7953,27 +7896,27 @@
           <w:sz w:val="18"/>
           <w:szCs w:val="20"/>
         </w:rPr>
-        <w:t>"</w:t>
-      </w:r>
-      <w:proofErr w:type="spellStart"/>
-      <w:r>
-        <w:rPr>
-          <w:rFonts w:ascii="Courier New" w:hAnsi="Courier New" w:cs="Courier New"/>
-          <w:color w:val="000000"/>
-          <w:sz w:val="18"/>
-          <w:szCs w:val="20"/>
-        </w:rPr>
-        <w:t>raster.png",width</w:t>
-      </w:r>
-      <w:proofErr w:type="spellEnd"/>
-      <w:r>
-        <w:rPr>
-          <w:rFonts w:ascii="Courier New" w:hAnsi="Courier New" w:cs="Courier New"/>
-          <w:color w:val="000000"/>
-          <w:sz w:val="18"/>
-          <w:szCs w:val="20"/>
-        </w:rPr>
-        <w:t>=5,height=5, units="in", res=400)</w:t>
+        <w:t>"raster.</w:t>
+      </w:r>
+      <w:proofErr w:type="spellStart"/>
+      <w:r>
+        <w:rPr>
+          <w:rFonts w:ascii="Courier New" w:hAnsi="Courier New" w:cs="Courier New"/>
+          <w:color w:val="000000"/>
+          <w:sz w:val="18"/>
+          <w:szCs w:val="20"/>
+        </w:rPr>
+        <w:t>png</w:t>
+      </w:r>
+      <w:proofErr w:type="spellEnd"/>
+      <w:r>
+        <w:rPr>
+          <w:rFonts w:ascii="Courier New" w:hAnsi="Courier New" w:cs="Courier New"/>
+          <w:color w:val="000000"/>
+          <w:sz w:val="18"/>
+          <w:szCs w:val="20"/>
+        </w:rPr>
+        <w:t>",width=5,height=5, units="in", res=400)</w:t>
       </w:r>
     </w:p>
     <w:p>
@@ -8751,17 +8694,17 @@
           <w:sz w:val="18"/>
           <w:szCs w:val="20"/>
         </w:rPr>
-        <w:t>tr1,type="</w:t>
-      </w:r>
-      <w:proofErr w:type="spellStart"/>
-      <w:r>
-        <w:rPr>
-          <w:rFonts w:ascii="Courier New" w:hAnsi="Courier New" w:cs="Courier New"/>
-          <w:color w:val="000000"/>
-          <w:sz w:val="18"/>
-          <w:szCs w:val="20"/>
-        </w:rPr>
-        <w:t>c",multpl</w:t>
+        <w:t>tr1,type="c",</w:t>
+      </w:r>
+      <w:proofErr w:type="spellStart"/>
+      <w:r>
+        <w:rPr>
+          <w:rFonts w:ascii="Courier New" w:hAnsi="Courier New" w:cs="Courier New"/>
+          <w:color w:val="000000"/>
+          <w:sz w:val="18"/>
+          <w:szCs w:val="20"/>
+        </w:rPr>
+        <w:t>multpl</w:t>
       </w:r>
       <w:proofErr w:type="spellEnd"/>
       <w:r>
@@ -9016,6 +8959,7 @@
           <w:szCs w:val="20"/>
         </w:rPr>
       </w:pPr>
+      <w:proofErr w:type="spellStart"/>
       <w:proofErr w:type="gramStart"/>
       <w:r>
         <w:rPr>
@@ -9026,6 +8970,7 @@
         </w:rPr>
         <w:t>pts</w:t>
       </w:r>
+      <w:proofErr w:type="spellEnd"/>
       <w:proofErr w:type="gramEnd"/>
       <w:r>
         <w:rPr>
@@ -9265,7 +9210,7 @@
                     </pic:cNvPicPr>
                   </pic:nvPicPr>
                   <pic:blipFill>
-                    <a:blip r:embed="rId19" cstate="print"/>
+                    <a:blip r:embed="rId20" cstate="print"/>
                     <a:srcRect/>
                     <a:stretch>
                       <a:fillRect/>
@@ -9655,7 +9600,7 @@
 </file>
 
 <file path=word/numbering.xml><?xml version="1.0" encoding="utf-8"?>
-<w:numbering xmlns:ve="http://schemas.openxmlformats.org/markup-compatibility/2006" xmlns:o="urn:schemas-microsoft-com:office:office" xmlns:r="http://schemas.openxmlformats.org/officeDocument/2006/relationships" xmlns:m="http://schemas.openxmlformats.org/officeDocument/2006/math" xmlns:v="urn:schemas-microsoft-com:vml" xmlns:wp="http://schemas.openxmlformats.org/drawingml/2006/wordprocessingDrawing" xmlns:w10="urn:schemas-microsoft-com:office:word" xmlns:w="http://schemas.openxmlformats.org/wordprocessingml/2006/main" xmlns:wne="http://schemas.microsoft.com/office/word/2006/wordml">
+<w:numbering xmlns:wpc="http://schemas.microsoft.com/office/word/2010/wordprocessingCanvas" xmlns:mc="http://schemas.openxmlformats.org/markup-compatibility/2006" xmlns:o="urn:schemas-microsoft-com:office:office" xmlns:r="http://schemas.openxmlformats.org/officeDocument/2006/relationships" xmlns:m="http://schemas.openxmlformats.org/officeDocument/2006/math" xmlns:v="urn:schemas-microsoft-com:vml" xmlns:wp14="http://schemas.microsoft.com/office/word/2010/wordprocessingDrawing" xmlns:wp="http://schemas.openxmlformats.org/drawingml/2006/wordprocessingDrawing" xmlns:w10="urn:schemas-microsoft-com:office:word" xmlns:w="http://schemas.openxmlformats.org/wordprocessingml/2006/main" xmlns:w14="http://schemas.microsoft.com/office/word/2010/wordml" xmlns:wpg="http://schemas.microsoft.com/office/word/2010/wordprocessingGroup" xmlns:wpi="http://schemas.microsoft.com/office/word/2010/wordprocessingInk" xmlns:wne="http://schemas.microsoft.com/office/word/2006/wordml" xmlns:wps="http://schemas.microsoft.com/office/word/2010/wordprocessingShape" mc:Ignorable="w14 wp14">
   <w:abstractNum w:abstractNumId="0">
     <w:nsid w:val="04624795"/>
     <w:multiLevelType w:val="hybridMultilevel"/>
@@ -10008,7 +9953,7 @@
 </file>
 
 <file path=word/styles.xml><?xml version="1.0" encoding="utf-8"?>
-<w:styles xmlns:r="http://schemas.openxmlformats.org/officeDocument/2006/relationships" xmlns:w="http://schemas.openxmlformats.org/wordprocessingml/2006/main">
+<w:styles xmlns:mc="http://schemas.openxmlformats.org/markup-compatibility/2006" xmlns:r="http://schemas.openxmlformats.org/officeDocument/2006/relationships" xmlns:w="http://schemas.openxmlformats.org/wordprocessingml/2006/main" xmlns:w14="http://schemas.microsoft.com/office/word/2010/wordml" mc:Ignorable="w14">
   <w:docDefaults>
     <w:rPrDefault>
       <w:rPr>
@@ -10179,7 +10124,6 @@
     <w:uiPriority w:val="99"/>
     <w:semiHidden/>
     <w:unhideWhenUsed/>
-    <w:qFormat/>
     <w:tblPr>
       <w:tblInd w:w="0" w:type="dxa"/>
       <w:tblCellMar>
@@ -10247,6 +10191,196 @@
       <w:sz w:val="16"/>
       <w:szCs w:val="16"/>
     </w:rPr>
+  </w:style>
+</w:styles>
+</file>
+
+<file path=word/stylesWithEffects.xml><?xml version="1.0" encoding="utf-8"?>
+<w:styles xmlns:wpc="http://schemas.microsoft.com/office/word/2010/wordprocessingCanvas" xmlns:mc="http://schemas.openxmlformats.org/markup-compatibility/2006" xmlns:o="urn:schemas-microsoft-com:office:office" xmlns:r="http://schemas.openxmlformats.org/officeDocument/2006/relationships" xmlns:m="http://schemas.openxmlformats.org/officeDocument/2006/math" xmlns:v="urn:schemas-microsoft-com:vml" xmlns:wp14="http://schemas.microsoft.com/office/word/2010/wordprocessingDrawing" xmlns:wp="http://schemas.openxmlformats.org/drawingml/2006/wordprocessingDrawing" xmlns:w10="urn:schemas-microsoft-com:office:word" xmlns:w="http://schemas.openxmlformats.org/wordprocessingml/2006/main" xmlns:w14="http://schemas.microsoft.com/office/word/2010/wordml" xmlns:wpg="http://schemas.microsoft.com/office/word/2010/wordprocessingGroup" xmlns:wpi="http://schemas.microsoft.com/office/word/2010/wordprocessingInk" xmlns:wne="http://schemas.microsoft.com/office/word/2006/wordml" xmlns:wps="http://schemas.microsoft.com/office/word/2010/wordprocessingShape" mc:Ignorable="w14 wp14">
+  <w:docDefaults>
+    <w:rPrDefault>
+      <w:rPr>
+        <w:rFonts w:asciiTheme="minorHAnsi" w:eastAsiaTheme="minorEastAsia" w:hAnsiTheme="minorHAnsi" w:cstheme="minorBidi"/>
+        <w:sz w:val="22"/>
+        <w:szCs w:val="22"/>
+        <w:lang w:val="en-US" w:eastAsia="en-US" w:bidi="ar-SA"/>
+      </w:rPr>
+    </w:rPrDefault>
+    <w:pPrDefault>
+      <w:pPr>
+        <w:spacing w:after="200" w:line="276" w:lineRule="auto"/>
+      </w:pPr>
+    </w:pPrDefault>
+  </w:docDefaults>
+  <w:latentStyles w:defLockedState="0" w:defUIPriority="99" w:defSemiHidden="1" w:defUnhideWhenUsed="1" w:defQFormat="0" w:count="267">
+    <w:lsdException w:name="Normal" w:semiHidden="0" w:uiPriority="0" w:unhideWhenUsed="0" w:qFormat="1"/>
+    <w:lsdException w:name="heading 1" w:semiHidden="0" w:uiPriority="9" w:unhideWhenUsed="0" w:qFormat="1"/>
+    <w:lsdException w:name="heading 2" w:uiPriority="9" w:qFormat="1"/>
+    <w:lsdException w:name="heading 3" w:uiPriority="9" w:qFormat="1"/>
+    <w:lsdException w:name="heading 4" w:uiPriority="9" w:qFormat="1"/>
+    <w:lsdException w:name="heading 5" w:uiPriority="9" w:qFormat="1"/>
+    <w:lsdException w:name="heading 6" w:uiPriority="9" w:qFormat="1"/>
+    <w:lsdException w:name="heading 7" w:uiPriority="9" w:qFormat="1"/>
+    <w:lsdException w:name="heading 8" w:uiPriority="9" w:qFormat="1"/>
+    <w:lsdException w:name="heading 9" w:uiPriority="9" w:qFormat="1"/>
+    <w:lsdException w:name="toc 1" w:uiPriority="39"/>
+    <w:lsdException w:name="toc 2" w:uiPriority="39"/>
+    <w:lsdException w:name="toc 3" w:uiPriority="39"/>
+    <w:lsdException w:name="toc 4" w:uiPriority="39"/>
+    <w:lsdException w:name="toc 5" w:uiPriority="39"/>
+    <w:lsdException w:name="toc 6" w:uiPriority="39"/>
+    <w:lsdException w:name="toc 7" w:uiPriority="39"/>
+    <w:lsdException w:name="toc 8" w:uiPriority="39"/>
+    <w:lsdException w:name="toc 9" w:uiPriority="39"/>
+    <w:lsdException w:name="caption" w:uiPriority="35" w:qFormat="1"/>
+    <w:lsdException w:name="Title" w:semiHidden="0" w:uiPriority="10" w:unhideWhenUsed="0" w:qFormat="1"/>
+    <w:lsdException w:name="Default Paragraph Font" w:uiPriority="1"/>
+    <w:lsdException w:name="Subtitle" w:semiHidden="0" w:uiPriority="11" w:unhideWhenUsed="0" w:qFormat="1"/>
+    <w:lsdException w:name="Strong" w:semiHidden="0" w:uiPriority="22" w:unhideWhenUsed="0" w:qFormat="1"/>
+    <w:lsdException w:name="Emphasis" w:semiHidden="0" w:uiPriority="20" w:unhideWhenUsed="0" w:qFormat="1"/>
+    <w:lsdException w:name="Table Grid" w:semiHidden="0" w:uiPriority="59" w:unhideWhenUsed="0"/>
+    <w:lsdException w:name="Placeholder Text" w:unhideWhenUsed="0"/>
+    <w:lsdException w:name="No Spacing" w:semiHidden="0" w:uiPriority="1" w:unhideWhenUsed="0" w:qFormat="1"/>
+    <w:lsdException w:name="Light Shading" w:semiHidden="0" w:uiPriority="60" w:unhideWhenUsed="0"/>
+    <w:lsdException w:name="Light List" w:semiHidden="0" w:uiPriority="61" w:unhideWhenUsed="0"/>
+    <w:lsdException w:name="Light Grid" w:semiHidden="0" w:uiPriority="62" w:unhideWhenUsed="0"/>
+    <w:lsdException w:name="Medium Shading 1" w:semiHidden="0" w:uiPriority="63" w:unhideWhenUsed="0"/>
+    <w:lsdException w:name="Medium Shading 2" w:semiHidden="0" w:uiPriority="64" w:unhideWhenUsed="0"/>
+    <w:lsdException w:name="Medium List 1" w:semiHidden="0" w:uiPriority="65" w:unhideWhenUsed="0"/>
+    <w:lsdException w:name="Medium List 2" w:semiHidden="0" w:uiPriority="66" w:unhideWhenUsed="0"/>
+    <w:lsdException w:name="Medium Grid 1" w:semiHidden="0" w:uiPriority="67" w:unhideWhenUsed="0"/>
+    <w:lsdException w:name="Medium Grid 2" w:semiHidden="0" w:uiPriority="68" w:unhideWhenUsed="0"/>
+    <w:lsdException w:name="Medium Grid 3" w:semiHidden="0" w:uiPriority="69" w:unhideWhenUsed="0"/>
+    <w:lsdException w:name="Dark List" w:semiHidden="0" w:uiPriority="70" w:unhideWhenUsed="0"/>
+    <w:lsdException w:name="Colorful Shading" w:semiHidden="0" w:uiPriority="71" w:unhideWhenUsed="0"/>
+    <w:lsdException w:name="Colorful List" w:semiHidden="0" w:uiPriority="72" w:unhideWhenUsed="0"/>
+    <w:lsdException w:name="Colorful Grid" w:semiHidden="0" w:uiPriority="73" w:unhideWhenUsed="0"/>
+    <w:lsdException w:name="Light Shading Accent 1" w:semiHidden="0" w:uiPriority="60" w:unhideWhenUsed="0"/>
+    <w:lsdException w:name="Light List Accent 1" w:semiHidden="0" w:uiPriority="61" w:unhideWhenUsed="0"/>
+    <w:lsdException w:name="Light Grid Accent 1" w:semiHidden="0" w:uiPriority="62" w:unhideWhenUsed="0"/>
+    <w:lsdException w:name="Medium Shading 1 Accent 1" w:semiHidden="0" w:uiPriority="63" w:unhideWhenUsed="0"/>
+    <w:lsdException w:name="Medium Shading 2 Accent 1" w:semiHidden="0" w:uiPriority="64" w:unhideWhenUsed="0"/>
+    <w:lsdException w:name="Medium List 1 Accent 1" w:semiHidden="0" w:uiPriority="65" w:unhideWhenUsed="0"/>
+    <w:lsdException w:name="Revision" w:unhideWhenUsed="0"/>
+    <w:lsdException w:name="List Paragraph" w:semiHidden="0" w:uiPriority="34" w:unhideWhenUsed="0" w:qFormat="1"/>
+    <w:lsdException w:name="Quote" w:semiHidden="0" w:uiPriority="29" w:unhideWhenUsed="0" w:qFormat="1"/>
+    <w:lsdException w:name="Intense Quote" w:semiHidden="0" w:uiPriority="30" w:unhideWhenUsed="0" w:qFormat="1"/>
+    <w:lsdException w:name="Medium List 2 Accent 1" w:semiHidden="0" w:uiPriority="66" w:unhideWhenUsed="0"/>
+    <w:lsdException w:name="Medium Grid 1 Accent 1" w:semiHidden="0" w:uiPriority="67" w:unhideWhenUsed="0"/>
+    <w:lsdException w:name="Medium Grid 2 Accent 1" w:semiHidden="0" w:uiPriority="68" w:unhideWhenUsed="0"/>
+    <w:lsdException w:name="Medium Grid 3 Accent 1" w:semiHidden="0" w:uiPriority="69" w:unhideWhenUsed="0"/>
+    <w:lsdException w:name="Dark List Accent 1" w:semiHidden="0" w:uiPriority="70" w:unhideWhenUsed="0"/>
+    <w:lsdException w:name="Colorful Shading Accent 1" w:semiHidden="0" w:uiPriority="71" w:unhideWhenUsed="0"/>
+    <w:lsdException w:name="Colorful List Accent 1" w:semiHidden="0" w:uiPriority="72" w:unhideWhenUsed="0"/>
+    <w:lsdException w:name="Colorful Grid Accent 1" w:semiHidden="0" w:uiPriority="73" w:unhideWhenUsed="0"/>
+    <w:lsdException w:name="Light Shading Accent 2" w:semiHidden="0" w:uiPriority="60" w:unhideWhenUsed="0"/>
+    <w:lsdException w:name="Light List Accent 2" w:semiHidden="0" w:uiPriority="61" w:unhideWhenUsed="0"/>
+    <w:lsdException w:name="Light Grid Accent 2" w:semiHidden="0" w:uiPriority="62" w:unhideWhenUsed="0"/>
+    <w:lsdException w:name="Medium Shading 1 Accent 2" w:semiHidden="0" w:uiPriority="63" w:unhideWhenUsed="0"/>
+    <w:lsdException w:name="Medium Shading 2 Accent 2" w:semiHidden="0" w:uiPriority="64" w:unhideWhenUsed="0"/>
+    <w:lsdException w:name="Medium List 1 Accent 2" w:semiHidden="0" w:uiPriority="65" w:unhideWhenUsed="0"/>
+    <w:lsdException w:name="Medium List 2 Accent 2" w:semiHidden="0" w:uiPriority="66" w:unhideWhenUsed="0"/>
+    <w:lsdException w:name="Medium Grid 1 Accent 2" w:semiHidden="0" w:uiPriority="67" w:unhideWhenUsed="0"/>
+    <w:lsdException w:name="Medium Grid 2 Accent 2" w:semiHidden="0" w:uiPriority="68" w:unhideWhenUsed="0"/>
+    <w:lsdException w:name="Medium Grid 3 Accent 2" w:semiHidden="0" w:uiPriority="69" w:unhideWhenUsed="0"/>
+    <w:lsdException w:name="Dark List Accent 2" w:semiHidden="0" w:uiPriority="70" w:unhideWhenUsed="0"/>
+    <w:lsdException w:name="Colorful Shading Accent 2" w:semiHidden="0" w:uiPriority="71" w:unhideWhenUsed="0"/>
+    <w:lsdException w:name="Colorful List Accent 2" w:semiHidden="0" w:uiPriority="72" w:unhideWhenUsed="0"/>
+    <w:lsdException w:name="Colorful Grid Accent 2" w:semiHidden="0" w:uiPriority="73" w:unhideWhenUsed="0"/>
+    <w:lsdException w:name="Light Shading Accent 3" w:semiHidden="0" w:uiPriority="60" w:unhideWhenUsed="0"/>
+    <w:lsdException w:name="Light List Accent 3" w:semiHidden="0" w:uiPriority="61" w:unhideWhenUsed="0"/>
+    <w:lsdException w:name="Light Grid Accent 3" w:semiHidden="0" w:uiPriority="62" w:unhideWhenUsed="0"/>
+    <w:lsdException w:name="Medium Shading 1 Accent 3" w:semiHidden="0" w:uiPriority="63" w:unhideWhenUsed="0"/>
+    <w:lsdException w:name="Medium Shading 2 Accent 3" w:semiHidden="0" w:uiPriority="64" w:unhideWhenUsed="0"/>
+    <w:lsdException w:name="Medium List 1 Accent 3" w:semiHidden="0" w:uiPriority="65" w:unhideWhenUsed="0"/>
+    <w:lsdException w:name="Medium List 2 Accent 3" w:semiHidden="0" w:uiPriority="66" w:unhideWhenUsed="0"/>
+    <w:lsdException w:name="Medium Grid 1 Accent 3" w:semiHidden="0" w:uiPriority="67" w:unhideWhenUsed="0"/>
+    <w:lsdException w:name="Medium Grid 2 Accent 3" w:semiHidden="0" w:uiPriority="68" w:unhideWhenUsed="0"/>
+    <w:lsdException w:name="Medium Grid 3 Accent 3" w:semiHidden="0" w:uiPriority="69" w:unhideWhenUsed="0"/>
+    <w:lsdException w:name="Dark List Accent 3" w:semiHidden="0" w:uiPriority="70" w:unhideWhenUsed="0"/>
+    <w:lsdException w:name="Colorful Shading Accent 3" w:semiHidden="0" w:uiPriority="71" w:unhideWhenUsed="0"/>
+    <w:lsdException w:name="Colorful List Accent 3" w:semiHidden="0" w:uiPriority="72" w:unhideWhenUsed="0"/>
+    <w:lsdException w:name="Colorful Grid Accent 3" w:semiHidden="0" w:uiPriority="73" w:unhideWhenUsed="0"/>
+    <w:lsdException w:name="Light Shading Accent 4" w:semiHidden="0" w:uiPriority="60" w:unhideWhenUsed="0"/>
+    <w:lsdException w:name="Light List Accent 4" w:semiHidden="0" w:uiPriority="61" w:unhideWhenUsed="0"/>
+    <w:lsdException w:name="Light Grid Accent 4" w:semiHidden="0" w:uiPriority="62" w:unhideWhenUsed="0"/>
+    <w:lsdException w:name="Medium Shading 1 Accent 4" w:semiHidden="0" w:uiPriority="63" w:unhideWhenUsed="0"/>
+    <w:lsdException w:name="Medium Shading 2 Accent 4" w:semiHidden="0" w:uiPriority="64" w:unhideWhenUsed="0"/>
+    <w:lsdException w:name="Medium List 1 Accent 4" w:semiHidden="0" w:uiPriority="65" w:unhideWhenUsed="0"/>
+    <w:lsdException w:name="Medium List 2 Accent 4" w:semiHidden="0" w:uiPriority="66" w:unhideWhenUsed="0"/>
+    <w:lsdException w:name="Medium Grid 1 Accent 4" w:semiHidden="0" w:uiPriority="67" w:unhideWhenUsed="0"/>
+    <w:lsdException w:name="Medium Grid 2 Accent 4" w:semiHidden="0" w:uiPriority="68" w:unhideWhenUsed="0"/>
+    <w:lsdException w:name="Medium Grid 3 Accent 4" w:semiHidden="0" w:uiPriority="69" w:unhideWhenUsed="0"/>
+    <w:lsdException w:name="Dark List Accent 4" w:semiHidden="0" w:uiPriority="70" w:unhideWhenUsed="0"/>
+    <w:lsdException w:name="Colorful Shading Accent 4" w:semiHidden="0" w:uiPriority="71" w:unhideWhenUsed="0"/>
+    <w:lsdException w:name="Colorful List Accent 4" w:semiHidden="0" w:uiPriority="72" w:unhideWhenUsed="0"/>
+    <w:lsdException w:name="Colorful Grid Accent 4" w:semiHidden="0" w:uiPriority="73" w:unhideWhenUsed="0"/>
+    <w:lsdException w:name="Light Shading Accent 5" w:semiHidden="0" w:uiPriority="60" w:unhideWhenUsed="0"/>
+    <w:lsdException w:name="Light List Accent 5" w:semiHidden="0" w:uiPriority="61" w:unhideWhenUsed="0"/>
+    <w:lsdException w:name="Light Grid Accent 5" w:semiHidden="0" w:uiPriority="62" w:unhideWhenUsed="0"/>
+    <w:lsdException w:name="Medium Shading 1 Accent 5" w:semiHidden="0" w:uiPriority="63" w:unhideWhenUsed="0"/>
+    <w:lsdException w:name="Medium Shading 2 Accent 5" w:semiHidden="0" w:uiPriority="64" w:unhideWhenUsed="0"/>
+    <w:lsdException w:name="Medium List 1 Accent 5" w:semiHidden="0" w:uiPriority="65" w:unhideWhenUsed="0"/>
+    <w:lsdException w:name="Medium List 2 Accent 5" w:semiHidden="0" w:uiPriority="66" w:unhideWhenUsed="0"/>
+    <w:lsdException w:name="Medium Grid 1 Accent 5" w:semiHidden="0" w:uiPriority="67" w:unhideWhenUsed="0"/>
+    <w:lsdException w:name="Medium Grid 2 Accent 5" w:semiHidden="0" w:uiPriority="68" w:unhideWhenUsed="0"/>
+    <w:lsdException w:name="Medium Grid 3 Accent 5" w:semiHidden="0" w:uiPriority="69" w:unhideWhenUsed="0"/>
+    <w:lsdException w:name="Dark List Accent 5" w:semiHidden="0" w:uiPriority="70" w:unhideWhenUsed="0"/>
+    <w:lsdException w:name="Colorful Shading Accent 5" w:semiHidden="0" w:uiPriority="71" w:unhideWhenUsed="0"/>
+    <w:lsdException w:name="Colorful List Accent 5" w:semiHidden="0" w:uiPriority="72" w:unhideWhenUsed="0"/>
+    <w:lsdException w:name="Colorful Grid Accent 5" w:semiHidden="0" w:uiPriority="73" w:unhideWhenUsed="0"/>
+    <w:lsdException w:name="Light Shading Accent 6" w:semiHidden="0" w:uiPriority="60" w:unhideWhenUsed="0"/>
+    <w:lsdException w:name="Light List Accent 6" w:semiHidden="0" w:uiPriority="61" w:unhideWhenUsed="0"/>
+    <w:lsdException w:name="Light Grid Accent 6" w:semiHidden="0" w:uiPriority="62" w:unhideWhenUsed="0"/>
+    <w:lsdException w:name="Medium Shading 1 Accent 6" w:semiHidden="0" w:uiPriority="63" w:unhideWhenUsed="0"/>
+    <w:lsdException w:name="Medium Shading 2 Accent 6" w:semiHidden="0" w:uiPriority="64" w:unhideWhenUsed="0"/>
+    <w:lsdException w:name="Medium List 1 Accent 6" w:semiHidden="0" w:uiPriority="65" w:unhideWhenUsed="0"/>
+    <w:lsdException w:name="Medium List 2 Accent 6" w:semiHidden="0" w:uiPriority="66" w:unhideWhenUsed="0"/>
+    <w:lsdException w:name="Medium Grid 1 Accent 6" w:semiHidden="0" w:uiPriority="67" w:unhideWhenUsed="0"/>
+    <w:lsdException w:name="Medium Grid 2 Accent 6" w:semiHidden="0" w:uiPriority="68" w:unhideWhenUsed="0"/>
+    <w:lsdException w:name="Medium Grid 3 Accent 6" w:semiHidden="0" w:uiPriority="69" w:unhideWhenUsed="0"/>
+    <w:lsdException w:name="Dark List Accent 6" w:semiHidden="0" w:uiPriority="70" w:unhideWhenUsed="0"/>
+    <w:lsdException w:name="Colorful Shading Accent 6" w:semiHidden="0" w:uiPriority="71" w:unhideWhenUsed="0"/>
+    <w:lsdException w:name="Colorful List Accent 6" w:semiHidden="0" w:uiPriority="72" w:unhideWhenUsed="0"/>
+    <w:lsdException w:name="Colorful Grid Accent 6" w:semiHidden="0" w:uiPriority="73" w:unhideWhenUsed="0"/>
+    <w:lsdException w:name="Subtle Emphasis" w:semiHidden="0" w:uiPriority="19" w:unhideWhenUsed="0" w:qFormat="1"/>
+    <w:lsdException w:name="Intense Emphasis" w:semiHidden="0" w:uiPriority="21" w:unhideWhenUsed="0" w:qFormat="1"/>
+    <w:lsdException w:name="Subtle Reference" w:semiHidden="0" w:uiPriority="31" w:unhideWhenUsed="0" w:qFormat="1"/>
+    <w:lsdException w:name="Intense Reference" w:semiHidden="0" w:uiPriority="32" w:unhideWhenUsed="0" w:qFormat="1"/>
+    <w:lsdException w:name="Book Title" w:semiHidden="0" w:uiPriority="33" w:unhideWhenUsed="0" w:qFormat="1"/>
+    <w:lsdException w:name="Bibliography" w:uiPriority="37"/>
+    <w:lsdException w:name="TOC Heading" w:uiPriority="39" w:qFormat="1"/>
+  </w:latentStyles>
+  <w:style w:type="paragraph" w:default="1" w:styleId="Normal">
+    <w:name w:val="Normal"/>
+    <w:qFormat/>
+  </w:style>
+  <w:style w:type="character" w:default="1" w:styleId="DefaultParagraphFont">
+    <w:name w:val="Default Paragraph Font"/>
+    <w:uiPriority w:val="1"/>
+    <w:semiHidden/>
+    <w:unhideWhenUsed/>
+  </w:style>
+  <w:style w:type="table" w:default="1" w:styleId="TableNormal">
+    <w:name w:val="Normal Table"/>
+    <w:uiPriority w:val="99"/>
+    <w:semiHidden/>
+    <w:unhideWhenUsed/>
+    <w:tblPr>
+      <w:tblInd w:w="0" w:type="dxa"/>
+      <w:tblCellMar>
+        <w:top w:w="0" w:type="dxa"/>
+        <w:left w:w="108" w:type="dxa"/>
+        <w:bottom w:w="0" w:type="dxa"/>
+        <w:right w:w="108" w:type="dxa"/>
+      </w:tblCellMar>
+    </w:tblPr>
+  </w:style>
+  <w:style w:type="numbering" w:default="1" w:styleId="NoList">
+    <w:name w:val="No List"/>
+    <w:uiPriority w:val="99"/>
+    <w:semiHidden/>
+    <w:unhideWhenUsed/>
   </w:style>
 </w:styles>
 </file>
@@ -10539,7 +10673,7 @@
 </file>
 
 <file path=customXml/itemProps1.xml><?xml version="1.0" encoding="utf-8"?>
-<ds:datastoreItem xmlns:ds="http://schemas.openxmlformats.org/officeDocument/2006/customXml" ds:itemID="{FFC7404C-0344-4E78-915C-8FEFA216E5BD}">
+<ds:datastoreItem xmlns:ds="http://schemas.openxmlformats.org/officeDocument/2006/customXml" ds:itemID="{7D63063D-914C-4E71-A1E7-4AE5D7109401}">
   <ds:schemaRefs>
     <ds:schemaRef ds:uri="http://schemas.openxmlformats.org/officeDocument/2006/bibliography"/>
   </ds:schemaRefs>

</xml_diff>